<commit_message>
Updated CHIRP docs to include heartbeat and arming cmds
</commit_message>
<xml_diff>
--- a/libs/CHIRP/docs/DRAFT Strelka Ground Station RF Protocol.docx
+++ b/libs/CHIRP/docs/DRAFT Strelka Ground Station RF Protocol.docx
@@ -66,8 +66,8 @@
         <w:gridCol w:w="1288"/>
         <w:gridCol w:w="1288"/>
         <w:gridCol w:w="1288"/>
-        <w:gridCol w:w="1288"/>
-        <w:gridCol w:w="1288"/>
+        <w:gridCol w:w="1289"/>
+        <w:gridCol w:w="1287"/>
         <w:gridCol w:w="1288"/>
       </w:tblGrid>
       <w:tr>
@@ -155,6 +155,7 @@
               <w:rPr>
                 <w:b/>
                 <w:bCs/>
+                <w:sz w:val="22"/>
               </w:rPr>
               <w:t>Protocol version</w:t>
             </w:r>
@@ -194,7 +195,7 @@
         </w:tc>
         <w:tc>
           <w:tcPr>
-            <w:tcW w:w="1288" w:type="dxa"/>
+            <w:tcW w:w="1289" w:type="dxa"/>
             <w:tcBorders/>
           </w:tcPr>
           <w:p>
@@ -226,7 +227,7 @@
         </w:tc>
         <w:tc>
           <w:tcPr>
-            <w:tcW w:w="1288" w:type="dxa"/>
+            <w:tcW w:w="1287" w:type="dxa"/>
             <w:tcBorders/>
           </w:tcPr>
           <w:p>
@@ -353,27 +354,7 @@
                 <w:szCs w:val="22"/>
                 <w:lang w:val="en-AU" w:eastAsia="en-US" w:bidi="ar-SA"/>
               </w:rPr>
-              <w:t>uint</w:t>
-            </w:r>
-            <w:r>
-              <w:rPr>
-                <w:rFonts w:eastAsia="Calibri" w:cs=""/>
-                <w:kern w:val="2"/>
-                <w:sz w:val="22"/>
-                <w:szCs w:val="22"/>
-                <w:lang w:val="en-AU" w:eastAsia="en-US" w:bidi="ar-SA"/>
-              </w:rPr>
-              <w:t>16</w:t>
-            </w:r>
-            <w:r>
-              <w:rPr>
-                <w:rFonts w:eastAsia="Calibri" w:cs=""/>
-                <w:kern w:val="2"/>
-                <w:sz w:val="22"/>
-                <w:szCs w:val="22"/>
-                <w:lang w:val="en-AU" w:eastAsia="en-US" w:bidi="ar-SA"/>
-              </w:rPr>
-              <w:t>_t</w:t>
+              <w:t>uint16_t</w:t>
             </w:r>
           </w:p>
         </w:tc>
@@ -443,7 +424,7 @@
         </w:tc>
         <w:tc>
           <w:tcPr>
-            <w:tcW w:w="1288" w:type="dxa"/>
+            <w:tcW w:w="1289" w:type="dxa"/>
             <w:tcBorders/>
           </w:tcPr>
           <w:p>
@@ -475,7 +456,7 @@
         </w:tc>
         <w:tc>
           <w:tcPr>
-            <w:tcW w:w="1288" w:type="dxa"/>
+            <w:tcW w:w="1287" w:type="dxa"/>
             <w:tcBorders/>
           </w:tcPr>
           <w:p>
@@ -672,7 +653,7 @@
         </w:tc>
         <w:tc>
           <w:tcPr>
-            <w:tcW w:w="1288" w:type="dxa"/>
+            <w:tcW w:w="1289" w:type="dxa"/>
             <w:tcBorders/>
           </w:tcPr>
           <w:p>
@@ -704,7 +685,7 @@
         </w:tc>
         <w:tc>
           <w:tcPr>
-            <w:tcW w:w="1288" w:type="dxa"/>
+            <w:tcW w:w="1287" w:type="dxa"/>
             <w:tcBorders/>
           </w:tcPr>
           <w:p>
@@ -901,7 +882,7 @@
         </w:tc>
         <w:tc>
           <w:tcPr>
-            <w:tcW w:w="1288" w:type="dxa"/>
+            <w:tcW w:w="1289" w:type="dxa"/>
             <w:tcBorders/>
           </w:tcPr>
           <w:p>
@@ -933,7 +914,7 @@
         </w:tc>
         <w:tc>
           <w:tcPr>
-            <w:tcW w:w="1288" w:type="dxa"/>
+            <w:tcW w:w="1287" w:type="dxa"/>
             <w:tcBorders/>
           </w:tcPr>
           <w:p>
@@ -1023,26 +1004,7 @@
       </w:pPr>
       <w:r>
         <w:rPr/>
-        <w:t>The unique ID of the ground station is aways 0x00000000.</w:t>
-      </w:r>
-    </w:p>
-    <w:p>
-      <w:pPr>
-        <w:pStyle w:val="Normal"/>
-        <w:rPr/>
-      </w:pPr>
-      <w:r>
-        <w:rPr/>
-      </w:r>
-    </w:p>
-    <w:p>
-      <w:pPr>
-        <w:pStyle w:val="Normal"/>
-        <w:rPr/>
-      </w:pPr>
-      <w:r>
-        <w:rPr/>
-        <w:t>Add heartbeat req res packet.</w:t>
+        <w:t>The unique ID of the ground station is always 0x00000000.</w:t>
       </w:r>
     </w:p>
     <w:sdt>
@@ -3764,15 +3726,15 @@
         <w:tblLook w:val="04a0" w:noHBand="0" w:noVBand="1" w:firstColumn="1" w:lastRow="0" w:lastColumn="0" w:firstRow="1"/>
       </w:tblPr>
       <w:tblGrid>
-        <w:gridCol w:w="3152"/>
-        <w:gridCol w:w="2931"/>
+        <w:gridCol w:w="3151"/>
+        <w:gridCol w:w="2932"/>
         <w:gridCol w:w="2933"/>
       </w:tblGrid>
       <w:tr>
         <w:trPr/>
         <w:tc>
           <w:tcPr>
-            <w:tcW w:w="3152" w:type="dxa"/>
+            <w:tcW w:w="3151" w:type="dxa"/>
             <w:tcBorders/>
           </w:tcPr>
           <w:p>
@@ -3804,7 +3766,7 @@
         </w:tc>
         <w:tc>
           <w:tcPr>
-            <w:tcW w:w="2931" w:type="dxa"/>
+            <w:tcW w:w="2932" w:type="dxa"/>
             <w:tcBorders/>
           </w:tcPr>
           <w:p>
@@ -3871,7 +3833,7 @@
         <w:trPr/>
         <w:tc>
           <w:tcPr>
-            <w:tcW w:w="3152" w:type="dxa"/>
+            <w:tcW w:w="3151" w:type="dxa"/>
             <w:tcBorders/>
           </w:tcPr>
           <w:p>
@@ -3903,7 +3865,7 @@
         </w:tc>
         <w:tc>
           <w:tcPr>
-            <w:tcW w:w="2931" w:type="dxa"/>
+            <w:tcW w:w="2932" w:type="dxa"/>
             <w:tcBorders/>
           </w:tcPr>
           <w:p>
@@ -3970,7 +3932,7 @@
         <w:trPr/>
         <w:tc>
           <w:tcPr>
-            <w:tcW w:w="3152" w:type="dxa"/>
+            <w:tcW w:w="3151" w:type="dxa"/>
             <w:tcBorders/>
           </w:tcPr>
           <w:p>
@@ -4002,7 +3964,7 @@
         </w:tc>
         <w:tc>
           <w:tcPr>
-            <w:tcW w:w="2931" w:type="dxa"/>
+            <w:tcW w:w="2932" w:type="dxa"/>
             <w:tcBorders/>
           </w:tcPr>
           <w:p>
@@ -4069,7 +4031,7 @@
         <w:trPr/>
         <w:tc>
           <w:tcPr>
-            <w:tcW w:w="3152" w:type="dxa"/>
+            <w:tcW w:w="3151" w:type="dxa"/>
             <w:tcBorders/>
           </w:tcPr>
           <w:p>
@@ -4101,7 +4063,7 @@
         </w:tc>
         <w:tc>
           <w:tcPr>
-            <w:tcW w:w="2931" w:type="dxa"/>
+            <w:tcW w:w="2932" w:type="dxa"/>
             <w:tcBorders/>
           </w:tcPr>
           <w:p>
@@ -16814,8 +16776,8 @@
         <w:gridCol w:w="1583"/>
         <w:gridCol w:w="1488"/>
         <w:gridCol w:w="1493"/>
-        <w:gridCol w:w="1646"/>
-        <w:gridCol w:w="1642"/>
+        <w:gridCol w:w="1647"/>
+        <w:gridCol w:w="1641"/>
       </w:tblGrid>
       <w:tr>
         <w:trPr>
@@ -16939,7 +16901,7 @@
         </w:tc>
         <w:tc>
           <w:tcPr>
-            <w:tcW w:w="1646" w:type="dxa"/>
+            <w:tcW w:w="1647" w:type="dxa"/>
             <w:tcBorders/>
           </w:tcPr>
           <w:p>
@@ -16968,7 +16930,7 @@
         </w:tc>
         <w:tc>
           <w:tcPr>
-            <w:tcW w:w="1642" w:type="dxa"/>
+            <w:tcW w:w="1641" w:type="dxa"/>
             <w:tcBorders/>
           </w:tcPr>
           <w:p>
@@ -17128,7 +17090,7 @@
         </w:tc>
         <w:tc>
           <w:tcPr>
-            <w:tcW w:w="1646" w:type="dxa"/>
+            <w:tcW w:w="1647" w:type="dxa"/>
             <w:tcBorders/>
           </w:tcPr>
           <w:p>
@@ -17162,7 +17124,7 @@
         </w:tc>
         <w:tc>
           <w:tcPr>
-            <w:tcW w:w="1642" w:type="dxa"/>
+            <w:tcW w:w="1641" w:type="dxa"/>
             <w:tcBorders/>
           </w:tcPr>
           <w:p>
@@ -17314,7 +17276,7 @@
         </w:tc>
         <w:tc>
           <w:tcPr>
-            <w:tcW w:w="1646" w:type="dxa"/>
+            <w:tcW w:w="1647" w:type="dxa"/>
             <w:tcBorders/>
           </w:tcPr>
           <w:p>
@@ -17343,7 +17305,7 @@
         </w:tc>
         <w:tc>
           <w:tcPr>
-            <w:tcW w:w="1642" w:type="dxa"/>
+            <w:tcW w:w="1641" w:type="dxa"/>
             <w:tcBorders/>
           </w:tcPr>
           <w:p>
@@ -17493,7 +17455,7 @@
         </w:tc>
         <w:tc>
           <w:tcPr>
-            <w:tcW w:w="1646" w:type="dxa"/>
+            <w:tcW w:w="1647" w:type="dxa"/>
             <w:tcBorders/>
           </w:tcPr>
           <w:p>
@@ -17522,7 +17484,7 @@
         </w:tc>
         <w:tc>
           <w:tcPr>
-            <w:tcW w:w="1642" w:type="dxa"/>
+            <w:tcW w:w="1641" w:type="dxa"/>
             <w:tcBorders/>
           </w:tcPr>
           <w:p>
@@ -17672,7 +17634,7 @@
         </w:tc>
         <w:tc>
           <w:tcPr>
-            <w:tcW w:w="1646" w:type="dxa"/>
+            <w:tcW w:w="1647" w:type="dxa"/>
             <w:tcBorders/>
           </w:tcPr>
           <w:p>
@@ -17701,7 +17663,7 @@
         </w:tc>
         <w:tc>
           <w:tcPr>
-            <w:tcW w:w="1642" w:type="dxa"/>
+            <w:tcW w:w="1641" w:type="dxa"/>
             <w:tcBorders/>
           </w:tcPr>
           <w:p>
@@ -17861,7 +17823,7 @@
         </w:tc>
         <w:tc>
           <w:tcPr>
-            <w:tcW w:w="1646" w:type="dxa"/>
+            <w:tcW w:w="1647" w:type="dxa"/>
             <w:tcBorders/>
           </w:tcPr>
           <w:p>
@@ -17895,7 +17857,7 @@
         </w:tc>
         <w:tc>
           <w:tcPr>
-            <w:tcW w:w="1642" w:type="dxa"/>
+            <w:tcW w:w="1641" w:type="dxa"/>
             <w:tcBorders/>
           </w:tcPr>
           <w:p>
@@ -18047,7 +18009,7 @@
         </w:tc>
         <w:tc>
           <w:tcPr>
-            <w:tcW w:w="1646" w:type="dxa"/>
+            <w:tcW w:w="1647" w:type="dxa"/>
             <w:tcBorders/>
           </w:tcPr>
           <w:p>
@@ -18076,7 +18038,7 @@
         </w:tc>
         <w:tc>
           <w:tcPr>
-            <w:tcW w:w="1642" w:type="dxa"/>
+            <w:tcW w:w="1641" w:type="dxa"/>
             <w:tcBorders/>
           </w:tcPr>
           <w:p>
@@ -18226,7 +18188,7 @@
         </w:tc>
         <w:tc>
           <w:tcPr>
-            <w:tcW w:w="1646" w:type="dxa"/>
+            <w:tcW w:w="1647" w:type="dxa"/>
             <w:tcBorders/>
           </w:tcPr>
           <w:p>
@@ -18255,7 +18217,7 @@
         </w:tc>
         <w:tc>
           <w:tcPr>
-            <w:tcW w:w="1642" w:type="dxa"/>
+            <w:tcW w:w="1641" w:type="dxa"/>
             <w:tcBorders/>
           </w:tcPr>
           <w:p>
@@ -18322,8 +18284,8 @@
         <w:pStyle w:val="Heading2"/>
         <w:rPr/>
       </w:pPr>
-      <w:bookmarkStart w:id="38" w:name="_Toc156324462"/>
-      <w:bookmarkStart w:id="39" w:name="_Toc156327675"/>
+      <w:bookmarkStart w:id="38" w:name="_Toc156327675"/>
+      <w:bookmarkStart w:id="39" w:name="_Toc156324462"/>
       <w:r>
         <w:rPr/>
         <w:t>STREAM_PACKET_TYPE_0</w:t>
@@ -22344,11 +22306,32 @@
     </w:p>
     <w:p>
       <w:pPr>
+        <w:pStyle w:val="Heading2"/>
+        <w:rPr/>
+      </w:pPr>
+      <w:bookmarkStart w:id="47" w:name="_Toc15632768211"/>
+      <w:r>
+        <w:rPr/>
+        <w:t>H</w:t>
+      </w:r>
+      <w:bookmarkEnd w:id="47"/>
+      <w:r>
+        <w:rPr/>
+        <w:t>EART_BEAT_CONFIG_PACKET</w:t>
+      </w:r>
+    </w:p>
+    <w:p>
+      <w:pPr>
         <w:pStyle w:val="Normal"/>
         <w:rPr/>
       </w:pPr>
       <w:r>
         <w:rPr/>
+        <w:t>Heart beat configuration packet</w:t>
+      </w:r>
+      <w:r>
+        <w:rPr/>
+        <w:t>.</w:t>
       </w:r>
     </w:p>
     <w:p>
@@ -22358,6 +22341,11 @@
       </w:pPr>
       <w:r>
         <w:rPr/>
+        <w:t>Identifier: 0x002</w:t>
+      </w:r>
+      <w:r>
+        <w:rPr/>
+        <w:t>C</w:t>
       </w:r>
     </w:p>
     <w:p>
@@ -22367,8 +22355,404 @@
       </w:pPr>
       <w:r>
         <w:rPr/>
-      </w:r>
-    </w:p>
+        <w:t xml:space="preserve">Payload: </w:t>
+      </w:r>
+    </w:p>
+    <w:tbl>
+      <w:tblPr>
+        <w:tblStyle w:val="TableGrid"/>
+        <w:tblW w:w="4531" w:type="dxa"/>
+        <w:jc w:val="left"/>
+        <w:tblInd w:w="0" w:type="dxa"/>
+        <w:tblLayout w:type="fixed"/>
+        <w:tblCellMar>
+          <w:top w:w="0" w:type="dxa"/>
+          <w:left w:w="108" w:type="dxa"/>
+          <w:bottom w:w="0" w:type="dxa"/>
+          <w:right w:w="108" w:type="dxa"/>
+        </w:tblCellMar>
+        <w:tblLook w:val="04a0" w:noHBand="0" w:noVBand="1" w:firstColumn="1" w:lastRow="0" w:lastColumn="0" w:firstRow="1"/>
+      </w:tblPr>
+      <w:tblGrid>
+        <w:gridCol w:w="1333"/>
+        <w:gridCol w:w="1613"/>
+        <w:gridCol w:w="1585"/>
+      </w:tblGrid>
+      <w:tr>
+        <w:trPr>
+          <w:trHeight w:val="590" w:hRule="atLeast"/>
+        </w:trPr>
+        <w:tc>
+          <w:tcPr>
+            <w:tcW w:w="1333" w:type="dxa"/>
+            <w:tcBorders/>
+          </w:tcPr>
+          <w:p>
+            <w:pPr>
+              <w:pStyle w:val="Normal"/>
+              <w:widowControl w:val="false"/>
+              <w:suppressAutoHyphens w:val="true"/>
+              <w:spacing w:before="0" w:after="160"/>
+              <w:jc w:val="left"/>
+              <w:rPr>
+                <w:rFonts w:ascii="Calibri" w:hAnsi="Calibri" w:eastAsia="Calibri" w:cs=""/>
+                <w:kern w:val="2"/>
+                <w:sz w:val="22"/>
+                <w:szCs w:val="22"/>
+                <w:lang w:val="en-AU" w:eastAsia="en-US" w:bidi="ar-SA"/>
+              </w:rPr>
+            </w:pPr>
+            <w:r>
+              <w:rPr>
+                <w:rFonts w:eastAsia="Calibri" w:cs=""/>
+                <w:kern w:val="2"/>
+                <w:sz w:val="22"/>
+                <w:szCs w:val="22"/>
+                <w:lang w:val="en-AU" w:eastAsia="en-US" w:bidi="ar-SA"/>
+              </w:rPr>
+              <w:t>Name</w:t>
+            </w:r>
+          </w:p>
+        </w:tc>
+        <w:tc>
+          <w:tcPr>
+            <w:tcW w:w="1613" w:type="dxa"/>
+            <w:tcBorders/>
+          </w:tcPr>
+          <w:p>
+            <w:pPr>
+              <w:pStyle w:val="Normal"/>
+              <w:widowControl w:val="false"/>
+              <w:suppressAutoHyphens w:val="true"/>
+              <w:spacing w:before="0" w:after="160"/>
+              <w:jc w:val="left"/>
+              <w:rPr>
+                <w:rFonts w:ascii="Calibri" w:hAnsi="Calibri" w:eastAsia="Calibri" w:cs=""/>
+                <w:kern w:val="2"/>
+                <w:sz w:val="22"/>
+                <w:szCs w:val="22"/>
+                <w:lang w:val="en-AU" w:eastAsia="en-US" w:bidi="ar-SA"/>
+              </w:rPr>
+            </w:pPr>
+            <w:r>
+              <w:rPr>
+                <w:rFonts w:eastAsia="Calibri" w:cs=""/>
+                <w:kern w:val="2"/>
+                <w:sz w:val="22"/>
+                <w:szCs w:val="22"/>
+                <w:lang w:val="en-AU" w:eastAsia="en-US" w:bidi="ar-SA"/>
+              </w:rPr>
+              <w:t>Transmit frequency</w:t>
+            </w:r>
+          </w:p>
+        </w:tc>
+        <w:tc>
+          <w:tcPr>
+            <w:tcW w:w="1585" w:type="dxa"/>
+            <w:tcBorders/>
+          </w:tcPr>
+          <w:p>
+            <w:pPr>
+              <w:pStyle w:val="Normal"/>
+              <w:widowControl w:val="false"/>
+              <w:suppressAutoHyphens w:val="true"/>
+              <w:spacing w:before="0" w:after="160"/>
+              <w:jc w:val="left"/>
+              <w:rPr>
+                <w:rFonts w:ascii="Calibri" w:hAnsi="Calibri" w:eastAsia="Calibri" w:cs=""/>
+                <w:kern w:val="2"/>
+                <w:sz w:val="22"/>
+                <w:szCs w:val="22"/>
+                <w:lang w:val="en-AU" w:eastAsia="en-US" w:bidi="ar-SA"/>
+              </w:rPr>
+            </w:pPr>
+            <w:r>
+              <w:rPr/>
+            </w:r>
+          </w:p>
+        </w:tc>
+      </w:tr>
+      <w:tr>
+        <w:trPr>
+          <w:trHeight w:val="578" w:hRule="atLeast"/>
+        </w:trPr>
+        <w:tc>
+          <w:tcPr>
+            <w:tcW w:w="1333" w:type="dxa"/>
+            <w:tcBorders/>
+          </w:tcPr>
+          <w:p>
+            <w:pPr>
+              <w:pStyle w:val="Normal"/>
+              <w:widowControl w:val="false"/>
+              <w:suppressAutoHyphens w:val="true"/>
+              <w:spacing w:before="0" w:after="160"/>
+              <w:jc w:val="left"/>
+              <w:rPr>
+                <w:rFonts w:ascii="Calibri" w:hAnsi="Calibri" w:eastAsia="Calibri" w:cs=""/>
+                <w:kern w:val="2"/>
+                <w:sz w:val="22"/>
+                <w:szCs w:val="22"/>
+                <w:lang w:val="en-AU" w:eastAsia="en-US" w:bidi="ar-SA"/>
+              </w:rPr>
+            </w:pPr>
+            <w:r>
+              <w:rPr>
+                <w:rFonts w:eastAsia="Calibri" w:cs=""/>
+                <w:kern w:val="2"/>
+                <w:sz w:val="22"/>
+                <w:szCs w:val="22"/>
+                <w:lang w:val="en-AU" w:eastAsia="en-US" w:bidi="ar-SA"/>
+              </w:rPr>
+              <w:t>Value</w:t>
+            </w:r>
+          </w:p>
+        </w:tc>
+        <w:tc>
+          <w:tcPr>
+            <w:tcW w:w="1613" w:type="dxa"/>
+            <w:tcBorders/>
+          </w:tcPr>
+          <w:p>
+            <w:pPr>
+              <w:pStyle w:val="Normal"/>
+              <w:widowControl w:val="false"/>
+              <w:suppressAutoHyphens w:val="true"/>
+              <w:spacing w:before="0" w:after="160"/>
+              <w:jc w:val="left"/>
+              <w:rPr>
+                <w:i/>
+                <w:i/>
+                <w:iCs/>
+              </w:rPr>
+            </w:pPr>
+            <w:r>
+              <w:rPr>
+                <w:rFonts w:eastAsia="Calibri" w:cs=""/>
+                <w:i/>
+                <w:iCs/>
+                <w:kern w:val="2"/>
+                <w:sz w:val="22"/>
+                <w:szCs w:val="22"/>
+                <w:lang w:val="en-AU" w:eastAsia="en-US" w:bidi="ar-SA"/>
+              </w:rPr>
+              <w:t>Units of ‘Hz’</w:t>
+            </w:r>
+          </w:p>
+        </w:tc>
+        <w:tc>
+          <w:tcPr>
+            <w:tcW w:w="1585" w:type="dxa"/>
+            <w:tcBorders/>
+          </w:tcPr>
+          <w:p>
+            <w:pPr>
+              <w:pStyle w:val="Normal"/>
+              <w:widowControl w:val="false"/>
+              <w:suppressAutoHyphens w:val="true"/>
+              <w:spacing w:before="0" w:after="160"/>
+              <w:jc w:val="left"/>
+              <w:rPr>
+                <w:i/>
+                <w:i/>
+                <w:iCs/>
+              </w:rPr>
+            </w:pPr>
+            <w:r>
+              <w:rPr/>
+            </w:r>
+          </w:p>
+        </w:tc>
+      </w:tr>
+      <w:tr>
+        <w:trPr>
+          <w:trHeight w:val="295" w:hRule="atLeast"/>
+        </w:trPr>
+        <w:tc>
+          <w:tcPr>
+            <w:tcW w:w="1333" w:type="dxa"/>
+            <w:tcBorders/>
+          </w:tcPr>
+          <w:p>
+            <w:pPr>
+              <w:pStyle w:val="Normal"/>
+              <w:widowControl w:val="false"/>
+              <w:suppressAutoHyphens w:val="true"/>
+              <w:spacing w:before="0" w:after="160"/>
+              <w:jc w:val="left"/>
+              <w:rPr>
+                <w:rFonts w:ascii="Calibri" w:hAnsi="Calibri" w:eastAsia="Calibri" w:cs=""/>
+                <w:kern w:val="2"/>
+                <w:sz w:val="22"/>
+                <w:szCs w:val="22"/>
+                <w:lang w:val="en-AU" w:eastAsia="en-US" w:bidi="ar-SA"/>
+              </w:rPr>
+            </w:pPr>
+            <w:r>
+              <w:rPr>
+                <w:rFonts w:eastAsia="Calibri" w:cs=""/>
+                <w:kern w:val="2"/>
+                <w:sz w:val="22"/>
+                <w:szCs w:val="22"/>
+                <w:lang w:val="en-AU" w:eastAsia="en-US" w:bidi="ar-SA"/>
+              </w:rPr>
+              <w:t>Data type</w:t>
+            </w:r>
+          </w:p>
+        </w:tc>
+        <w:tc>
+          <w:tcPr>
+            <w:tcW w:w="1613" w:type="dxa"/>
+            <w:tcBorders/>
+          </w:tcPr>
+          <w:p>
+            <w:pPr>
+              <w:pStyle w:val="Normal"/>
+              <w:widowControl w:val="false"/>
+              <w:suppressAutoHyphens w:val="true"/>
+              <w:spacing w:before="0" w:after="160"/>
+              <w:jc w:val="left"/>
+              <w:rPr>
+                <w:rFonts w:ascii="Calibri" w:hAnsi="Calibri" w:eastAsia="Calibri" w:cs=""/>
+                <w:kern w:val="2"/>
+                <w:sz w:val="22"/>
+                <w:szCs w:val="22"/>
+                <w:lang w:val="en-AU" w:eastAsia="en-US" w:bidi="ar-SA"/>
+              </w:rPr>
+            </w:pPr>
+            <w:r>
+              <w:rPr>
+                <w:rFonts w:eastAsia="Calibri" w:cs=""/>
+                <w:kern w:val="2"/>
+                <w:sz w:val="22"/>
+                <w:szCs w:val="22"/>
+                <w:lang w:val="en-AU" w:eastAsia="en-US" w:bidi="ar-SA"/>
+              </w:rPr>
+              <w:t>float32_t</w:t>
+            </w:r>
+          </w:p>
+        </w:tc>
+        <w:tc>
+          <w:tcPr>
+            <w:tcW w:w="1585" w:type="dxa"/>
+            <w:tcBorders/>
+          </w:tcPr>
+          <w:p>
+            <w:pPr>
+              <w:pStyle w:val="Normal"/>
+              <w:widowControl w:val="false"/>
+              <w:suppressAutoHyphens w:val="true"/>
+              <w:spacing w:before="0" w:after="160"/>
+              <w:jc w:val="left"/>
+              <w:rPr>
+                <w:rFonts w:ascii="Calibri" w:hAnsi="Calibri" w:eastAsia="Calibri" w:cs=""/>
+                <w:kern w:val="2"/>
+                <w:sz w:val="22"/>
+                <w:szCs w:val="22"/>
+                <w:lang w:val="en-AU" w:eastAsia="en-US" w:bidi="ar-SA"/>
+              </w:rPr>
+            </w:pPr>
+            <w:r>
+              <w:rPr/>
+            </w:r>
+          </w:p>
+        </w:tc>
+      </w:tr>
+      <w:tr>
+        <w:trPr>
+          <w:trHeight w:val="590" w:hRule="atLeast"/>
+        </w:trPr>
+        <w:tc>
+          <w:tcPr>
+            <w:tcW w:w="1333" w:type="dxa"/>
+            <w:tcBorders/>
+          </w:tcPr>
+          <w:p>
+            <w:pPr>
+              <w:pStyle w:val="Normal"/>
+              <w:widowControl w:val="false"/>
+              <w:suppressAutoHyphens w:val="true"/>
+              <w:spacing w:before="0" w:after="160"/>
+              <w:jc w:val="left"/>
+              <w:rPr>
+                <w:rFonts w:ascii="Calibri" w:hAnsi="Calibri" w:eastAsia="Calibri" w:cs=""/>
+                <w:kern w:val="2"/>
+                <w:sz w:val="22"/>
+                <w:szCs w:val="22"/>
+                <w:lang w:val="en-AU" w:eastAsia="en-US" w:bidi="ar-SA"/>
+              </w:rPr>
+            </w:pPr>
+            <w:r>
+              <w:rPr>
+                <w:rFonts w:eastAsia="Calibri" w:cs=""/>
+                <w:kern w:val="2"/>
+                <w:sz w:val="22"/>
+                <w:szCs w:val="22"/>
+                <w:lang w:val="en-AU" w:eastAsia="en-US" w:bidi="ar-SA"/>
+              </w:rPr>
+              <w:t>Length (bytes)</w:t>
+            </w:r>
+          </w:p>
+        </w:tc>
+        <w:tc>
+          <w:tcPr>
+            <w:tcW w:w="1613" w:type="dxa"/>
+            <w:tcBorders/>
+          </w:tcPr>
+          <w:p>
+            <w:pPr>
+              <w:pStyle w:val="Normal"/>
+              <w:widowControl w:val="false"/>
+              <w:suppressAutoHyphens w:val="true"/>
+              <w:spacing w:before="0" w:after="160"/>
+              <w:jc w:val="left"/>
+              <w:rPr>
+                <w:rFonts w:ascii="Calibri" w:hAnsi="Calibri" w:eastAsia="Calibri" w:cs=""/>
+                <w:kern w:val="2"/>
+                <w:sz w:val="22"/>
+                <w:szCs w:val="22"/>
+                <w:lang w:val="en-AU" w:eastAsia="en-US" w:bidi="ar-SA"/>
+              </w:rPr>
+            </w:pPr>
+            <w:r>
+              <w:rPr>
+                <w:rFonts w:eastAsia="Calibri" w:cs=""/>
+                <w:kern w:val="2"/>
+                <w:sz w:val="22"/>
+                <w:szCs w:val="22"/>
+                <w:lang w:val="en-AU" w:eastAsia="en-US" w:bidi="ar-SA"/>
+              </w:rPr>
+              <w:t>4</w:t>
+            </w:r>
+          </w:p>
+        </w:tc>
+        <w:tc>
+          <w:tcPr>
+            <w:tcW w:w="1585" w:type="dxa"/>
+            <w:tcBorders/>
+          </w:tcPr>
+          <w:p>
+            <w:pPr>
+              <w:pStyle w:val="Normal"/>
+              <w:widowControl w:val="false"/>
+              <w:suppressAutoHyphens w:val="true"/>
+              <w:spacing w:before="0" w:after="160"/>
+              <w:jc w:val="left"/>
+              <w:rPr>
+                <w:rFonts w:ascii="Calibri" w:hAnsi="Calibri" w:eastAsia="Calibri" w:cs=""/>
+                <w:kern w:val="2"/>
+                <w:sz w:val="22"/>
+                <w:szCs w:val="22"/>
+                <w:lang w:val="en-AU" w:eastAsia="en-US" w:bidi="ar-SA"/>
+              </w:rPr>
+            </w:pPr>
+            <w:r>
+              <w:rPr/>
+            </w:r>
+          </w:p>
+        </w:tc>
+      </w:tr>
+    </w:tbl>
     <w:p>
       <w:pPr>
         <w:pStyle w:val="Normal"/>
@@ -22387,6 +22771,975 @@
         <w:rPr/>
       </w:r>
     </w:p>
+    <w:p>
+      <w:pPr>
+        <w:pStyle w:val="Heading2"/>
+        <w:rPr/>
+      </w:pPr>
+      <w:bookmarkStart w:id="48" w:name="_Toc1563276821"/>
+      <w:r>
+        <w:rPr/>
+        <w:t>H</w:t>
+      </w:r>
+      <w:bookmarkEnd w:id="48"/>
+      <w:r>
+        <w:rPr/>
+        <w:t>EART_BEAT_PACKET</w:t>
+      </w:r>
+    </w:p>
+    <w:p>
+      <w:pPr>
+        <w:pStyle w:val="Normal"/>
+        <w:rPr/>
+      </w:pPr>
+      <w:r>
+        <w:rPr/>
+        <w:t>Heart beat packet.</w:t>
+      </w:r>
+    </w:p>
+    <w:p>
+      <w:pPr>
+        <w:pStyle w:val="Normal"/>
+        <w:rPr/>
+      </w:pPr>
+      <w:r>
+        <w:rPr/>
+        <w:t>Identifier: 0x002</w:t>
+      </w:r>
+      <w:r>
+        <w:rPr/>
+        <w:t>D</w:t>
+      </w:r>
+    </w:p>
+    <w:p>
+      <w:pPr>
+        <w:pStyle w:val="Normal"/>
+        <w:rPr/>
+      </w:pPr>
+      <w:r>
+        <w:rPr/>
+        <w:t xml:space="preserve">Payload: </w:t>
+      </w:r>
+    </w:p>
+    <w:p>
+      <w:pPr>
+        <w:pStyle w:val="Normal"/>
+        <w:rPr/>
+      </w:pPr>
+      <w:r>
+        <w:rPr/>
+      </w:r>
+    </w:p>
+    <w:p>
+      <w:pPr>
+        <w:pStyle w:val="Heading2"/>
+        <w:rPr/>
+      </w:pPr>
+      <w:r>
+        <w:rPr/>
+        <w:t>ARM_DROGUE_REQ</w:t>
+      </w:r>
+    </w:p>
+    <w:p>
+      <w:pPr>
+        <w:pStyle w:val="Normal"/>
+        <w:rPr/>
+      </w:pPr>
+      <w:r>
+        <w:rPr/>
+        <w:t>Request to arm system to fire main e-match.</w:t>
+      </w:r>
+    </w:p>
+    <w:p>
+      <w:pPr>
+        <w:pStyle w:val="Normal"/>
+        <w:rPr/>
+      </w:pPr>
+      <w:r>
+        <w:rPr/>
+        <w:t>Identifier: 0x002</w:t>
+      </w:r>
+      <w:r>
+        <w:rPr/>
+        <w:t>E</w:t>
+      </w:r>
+    </w:p>
+    <w:p>
+      <w:pPr>
+        <w:pStyle w:val="Normal"/>
+        <w:rPr/>
+      </w:pPr>
+      <w:r>
+        <w:rPr/>
+        <w:t xml:space="preserve">Payload: </w:t>
+      </w:r>
+    </w:p>
+    <w:p>
+      <w:pPr>
+        <w:pStyle w:val="Normal"/>
+        <w:rPr>
+          <w:i/>
+          <w:i/>
+          <w:iCs/>
+        </w:rPr>
+      </w:pPr>
+      <w:r>
+        <w:rPr>
+          <w:i/>
+          <w:iCs/>
+        </w:rPr>
+        <w:t>No payload fields.</w:t>
+      </w:r>
+    </w:p>
+    <w:p>
+      <w:pPr>
+        <w:pStyle w:val="Normal"/>
+        <w:rPr>
+          <w:i/>
+          <w:i/>
+          <w:iCs/>
+        </w:rPr>
+      </w:pPr>
+      <w:r>
+        <w:rPr/>
+      </w:r>
+    </w:p>
+    <w:p>
+      <w:pPr>
+        <w:pStyle w:val="Heading2"/>
+        <w:rPr/>
+      </w:pPr>
+      <w:r>
+        <w:rPr/>
+        <w:t>ARM</w:t>
+      </w:r>
+      <w:bookmarkStart w:id="49" w:name="_Toc1563276451"/>
+      <w:r>
+        <w:rPr/>
+        <w:t>_DROGUE_RES</w:t>
+      </w:r>
+      <w:bookmarkEnd w:id="49"/>
+    </w:p>
+    <w:p>
+      <w:pPr>
+        <w:pStyle w:val="Normal"/>
+        <w:rPr/>
+      </w:pPr>
+      <w:r>
+        <w:rPr/>
+        <w:t>Fire drogue channel response.</w:t>
+      </w:r>
+    </w:p>
+    <w:p>
+      <w:pPr>
+        <w:pStyle w:val="Normal"/>
+        <w:rPr/>
+      </w:pPr>
+      <w:r>
+        <w:rPr/>
+        <w:t>Identifier: 0x00</w:t>
+      </w:r>
+      <w:r>
+        <w:rPr/>
+        <w:t>2F</w:t>
+      </w:r>
+    </w:p>
+    <w:p>
+      <w:pPr>
+        <w:pStyle w:val="Normal"/>
+        <w:rPr/>
+      </w:pPr>
+      <w:r>
+        <w:rPr/>
+        <w:t xml:space="preserve">Payload: </w:t>
+      </w:r>
+    </w:p>
+    <w:tbl>
+      <w:tblPr>
+        <w:tblStyle w:val="TableGrid"/>
+        <w:tblW w:w="6085" w:type="dxa"/>
+        <w:jc w:val="left"/>
+        <w:tblInd w:w="0" w:type="dxa"/>
+        <w:tblLayout w:type="fixed"/>
+        <w:tblCellMar>
+          <w:top w:w="0" w:type="dxa"/>
+          <w:left w:w="108" w:type="dxa"/>
+          <w:bottom w:w="0" w:type="dxa"/>
+          <w:right w:w="108" w:type="dxa"/>
+        </w:tblCellMar>
+        <w:tblLook w:val="04a0" w:noHBand="0" w:noVBand="1" w:firstColumn="1" w:lastRow="0" w:lastColumn="0" w:firstRow="1"/>
+      </w:tblPr>
+      <w:tblGrid>
+        <w:gridCol w:w="3153"/>
+        <w:gridCol w:w="2931"/>
+      </w:tblGrid>
+      <w:tr>
+        <w:trPr/>
+        <w:tc>
+          <w:tcPr>
+            <w:tcW w:w="3153" w:type="dxa"/>
+            <w:tcBorders/>
+          </w:tcPr>
+          <w:p>
+            <w:pPr>
+              <w:pStyle w:val="Normal"/>
+              <w:widowControl w:val="false"/>
+              <w:suppressAutoHyphens w:val="true"/>
+              <w:spacing w:before="0" w:after="160"/>
+              <w:jc w:val="left"/>
+              <w:rPr>
+                <w:rFonts w:ascii="Calibri" w:hAnsi="Calibri" w:eastAsia="Calibri" w:cs=""/>
+                <w:kern w:val="2"/>
+                <w:sz w:val="22"/>
+                <w:szCs w:val="22"/>
+                <w:lang w:val="en-AU" w:eastAsia="en-US" w:bidi="ar-SA"/>
+              </w:rPr>
+            </w:pPr>
+            <w:r>
+              <w:rPr>
+                <w:rFonts w:eastAsia="Calibri" w:cs=""/>
+                <w:kern w:val="2"/>
+                <w:sz w:val="22"/>
+                <w:szCs w:val="22"/>
+                <w:lang w:val="en-AU" w:eastAsia="en-US" w:bidi="ar-SA"/>
+              </w:rPr>
+              <w:t>Name</w:t>
+            </w:r>
+          </w:p>
+        </w:tc>
+        <w:tc>
+          <w:tcPr>
+            <w:tcW w:w="2931" w:type="dxa"/>
+            <w:tcBorders/>
+          </w:tcPr>
+          <w:p>
+            <w:pPr>
+              <w:pStyle w:val="Normal"/>
+              <w:widowControl w:val="false"/>
+              <w:suppressAutoHyphens w:val="true"/>
+              <w:spacing w:before="0" w:after="160"/>
+              <w:jc w:val="left"/>
+              <w:rPr>
+                <w:rFonts w:ascii="Calibri" w:hAnsi="Calibri" w:eastAsia="Calibri" w:cs=""/>
+                <w:kern w:val="2"/>
+                <w:sz w:val="22"/>
+                <w:szCs w:val="22"/>
+                <w:lang w:val="en-AU" w:eastAsia="en-US" w:bidi="ar-SA"/>
+              </w:rPr>
+            </w:pPr>
+            <w:r>
+              <w:rPr>
+                <w:rFonts w:eastAsia="Calibri" w:cs=""/>
+                <w:kern w:val="2"/>
+                <w:sz w:val="22"/>
+                <w:szCs w:val="22"/>
+                <w:lang w:val="en-AU" w:eastAsia="en-US" w:bidi="ar-SA"/>
+              </w:rPr>
+              <w:t>Arm</w:t>
+            </w:r>
+            <w:r>
+              <w:rPr>
+                <w:rFonts w:eastAsia="Calibri" w:cs=""/>
+                <w:kern w:val="2"/>
+                <w:sz w:val="22"/>
+                <w:szCs w:val="22"/>
+                <w:lang w:val="en-AU" w:eastAsia="en-US" w:bidi="ar-SA"/>
+              </w:rPr>
+              <w:t xml:space="preserve"> </w:t>
+            </w:r>
+            <w:r>
+              <w:rPr>
+                <w:rFonts w:eastAsia="Calibri" w:cs=""/>
+                <w:kern w:val="2"/>
+                <w:sz w:val="22"/>
+                <w:szCs w:val="22"/>
+                <w:lang w:val="en-AU" w:eastAsia="en-US" w:bidi="ar-SA"/>
+              </w:rPr>
+              <w:t>main</w:t>
+            </w:r>
+            <w:r>
+              <w:rPr>
+                <w:rFonts w:eastAsia="Calibri" w:cs=""/>
+                <w:kern w:val="2"/>
+                <w:sz w:val="22"/>
+                <w:szCs w:val="22"/>
+                <w:lang w:val="en-AU" w:eastAsia="en-US" w:bidi="ar-SA"/>
+              </w:rPr>
+              <w:t xml:space="preserve"> result</w:t>
+            </w:r>
+          </w:p>
+        </w:tc>
+      </w:tr>
+      <w:tr>
+        <w:trPr/>
+        <w:tc>
+          <w:tcPr>
+            <w:tcW w:w="3153" w:type="dxa"/>
+            <w:tcBorders/>
+          </w:tcPr>
+          <w:p>
+            <w:pPr>
+              <w:pStyle w:val="Normal"/>
+              <w:widowControl w:val="false"/>
+              <w:suppressAutoHyphens w:val="true"/>
+              <w:spacing w:before="0" w:after="160"/>
+              <w:jc w:val="left"/>
+              <w:rPr>
+                <w:rFonts w:ascii="Calibri" w:hAnsi="Calibri" w:eastAsia="Calibri" w:cs=""/>
+                <w:kern w:val="2"/>
+                <w:sz w:val="22"/>
+                <w:szCs w:val="22"/>
+                <w:lang w:val="en-AU" w:eastAsia="en-US" w:bidi="ar-SA"/>
+              </w:rPr>
+            </w:pPr>
+            <w:r>
+              <w:rPr>
+                <w:rFonts w:eastAsia="Calibri" w:cs=""/>
+                <w:kern w:val="2"/>
+                <w:sz w:val="22"/>
+                <w:szCs w:val="22"/>
+                <w:lang w:val="en-AU" w:eastAsia="en-US" w:bidi="ar-SA"/>
+              </w:rPr>
+              <w:t>Value</w:t>
+            </w:r>
+          </w:p>
+        </w:tc>
+        <w:tc>
+          <w:tcPr>
+            <w:tcW w:w="2931" w:type="dxa"/>
+            <w:tcBorders/>
+          </w:tcPr>
+          <w:p>
+            <w:pPr>
+              <w:pStyle w:val="Normal"/>
+              <w:widowControl w:val="false"/>
+              <w:suppressAutoHyphens w:val="true"/>
+              <w:spacing w:before="0" w:after="160"/>
+              <w:jc w:val="left"/>
+              <w:rPr>
+                <w:rFonts w:ascii="Calibri" w:hAnsi="Calibri" w:eastAsia="Calibri" w:cs=""/>
+                <w:kern w:val="2"/>
+                <w:sz w:val="22"/>
+                <w:szCs w:val="22"/>
+                <w:lang w:val="en-AU" w:eastAsia="en-US" w:bidi="ar-SA"/>
+              </w:rPr>
+            </w:pPr>
+            <w:r>
+              <w:rPr>
+                <w:rFonts w:eastAsia="Calibri" w:cs=""/>
+                <w:kern w:val="2"/>
+                <w:sz w:val="22"/>
+                <w:szCs w:val="22"/>
+                <w:lang w:val="en-AU" w:eastAsia="en-US" w:bidi="ar-SA"/>
+              </w:rPr>
+              <w:t>0 – success, 1 - error</w:t>
+            </w:r>
+          </w:p>
+        </w:tc>
+      </w:tr>
+      <w:tr>
+        <w:trPr/>
+        <w:tc>
+          <w:tcPr>
+            <w:tcW w:w="3153" w:type="dxa"/>
+            <w:tcBorders/>
+          </w:tcPr>
+          <w:p>
+            <w:pPr>
+              <w:pStyle w:val="Normal"/>
+              <w:widowControl w:val="false"/>
+              <w:suppressAutoHyphens w:val="true"/>
+              <w:spacing w:before="0" w:after="160"/>
+              <w:jc w:val="left"/>
+              <w:rPr>
+                <w:rFonts w:ascii="Calibri" w:hAnsi="Calibri" w:eastAsia="Calibri" w:cs=""/>
+                <w:kern w:val="2"/>
+                <w:sz w:val="22"/>
+                <w:szCs w:val="22"/>
+                <w:lang w:val="en-AU" w:eastAsia="en-US" w:bidi="ar-SA"/>
+              </w:rPr>
+            </w:pPr>
+            <w:r>
+              <w:rPr>
+                <w:rFonts w:eastAsia="Calibri" w:cs=""/>
+                <w:kern w:val="2"/>
+                <w:sz w:val="22"/>
+                <w:szCs w:val="22"/>
+                <w:lang w:val="en-AU" w:eastAsia="en-US" w:bidi="ar-SA"/>
+              </w:rPr>
+              <w:t>Data type</w:t>
+            </w:r>
+          </w:p>
+        </w:tc>
+        <w:tc>
+          <w:tcPr>
+            <w:tcW w:w="2931" w:type="dxa"/>
+            <w:tcBorders/>
+          </w:tcPr>
+          <w:p>
+            <w:pPr>
+              <w:pStyle w:val="Normal"/>
+              <w:widowControl w:val="false"/>
+              <w:suppressAutoHyphens w:val="true"/>
+              <w:spacing w:before="0" w:after="160"/>
+              <w:jc w:val="left"/>
+              <w:rPr>
+                <w:rFonts w:ascii="Calibri" w:hAnsi="Calibri" w:eastAsia="Calibri" w:cs=""/>
+                <w:kern w:val="2"/>
+                <w:sz w:val="22"/>
+                <w:szCs w:val="22"/>
+                <w:lang w:val="en-AU" w:eastAsia="en-US" w:bidi="ar-SA"/>
+              </w:rPr>
+            </w:pPr>
+            <w:r>
+              <w:rPr>
+                <w:rFonts w:eastAsia="Calibri" w:cs=""/>
+                <w:kern w:val="2"/>
+                <w:sz w:val="22"/>
+                <w:szCs w:val="22"/>
+                <w:lang w:val="en-AU" w:eastAsia="en-US" w:bidi="ar-SA"/>
+              </w:rPr>
+              <w:t>uint8_t</w:t>
+            </w:r>
+          </w:p>
+        </w:tc>
+      </w:tr>
+      <w:tr>
+        <w:trPr/>
+        <w:tc>
+          <w:tcPr>
+            <w:tcW w:w="3153" w:type="dxa"/>
+            <w:tcBorders/>
+          </w:tcPr>
+          <w:p>
+            <w:pPr>
+              <w:pStyle w:val="Normal"/>
+              <w:widowControl w:val="false"/>
+              <w:suppressAutoHyphens w:val="true"/>
+              <w:spacing w:before="0" w:after="160"/>
+              <w:jc w:val="left"/>
+              <w:rPr>
+                <w:rFonts w:ascii="Calibri" w:hAnsi="Calibri" w:eastAsia="Calibri" w:cs=""/>
+                <w:kern w:val="2"/>
+                <w:sz w:val="22"/>
+                <w:szCs w:val="22"/>
+                <w:lang w:val="en-AU" w:eastAsia="en-US" w:bidi="ar-SA"/>
+              </w:rPr>
+            </w:pPr>
+            <w:r>
+              <w:rPr>
+                <w:rFonts w:eastAsia="Calibri" w:cs=""/>
+                <w:kern w:val="2"/>
+                <w:sz w:val="22"/>
+                <w:szCs w:val="22"/>
+                <w:lang w:val="en-AU" w:eastAsia="en-US" w:bidi="ar-SA"/>
+              </w:rPr>
+              <w:t>Length (bytes)</w:t>
+            </w:r>
+          </w:p>
+        </w:tc>
+        <w:tc>
+          <w:tcPr>
+            <w:tcW w:w="2931" w:type="dxa"/>
+            <w:tcBorders/>
+          </w:tcPr>
+          <w:p>
+            <w:pPr>
+              <w:pStyle w:val="Normal"/>
+              <w:widowControl w:val="false"/>
+              <w:suppressAutoHyphens w:val="true"/>
+              <w:spacing w:before="0" w:after="160"/>
+              <w:jc w:val="left"/>
+              <w:rPr>
+                <w:rFonts w:ascii="Calibri" w:hAnsi="Calibri" w:eastAsia="Calibri" w:cs=""/>
+                <w:kern w:val="2"/>
+                <w:sz w:val="22"/>
+                <w:szCs w:val="22"/>
+                <w:lang w:val="en-AU" w:eastAsia="en-US" w:bidi="ar-SA"/>
+              </w:rPr>
+            </w:pPr>
+            <w:r>
+              <w:rPr>
+                <w:rFonts w:eastAsia="Calibri" w:cs=""/>
+                <w:kern w:val="2"/>
+                <w:sz w:val="22"/>
+                <w:szCs w:val="22"/>
+                <w:lang w:val="en-AU" w:eastAsia="en-US" w:bidi="ar-SA"/>
+              </w:rPr>
+              <w:t>1</w:t>
+            </w:r>
+          </w:p>
+        </w:tc>
+      </w:tr>
+    </w:tbl>
+    <w:p>
+      <w:pPr>
+        <w:pStyle w:val="Normal"/>
+        <w:rPr/>
+      </w:pPr>
+      <w:r>
+        <w:rPr/>
+      </w:r>
+    </w:p>
+    <w:p>
+      <w:pPr>
+        <w:pStyle w:val="Heading2"/>
+        <w:rPr/>
+      </w:pPr>
+      <w:r>
+        <w:rPr/>
+      </w:r>
+    </w:p>
+    <w:p>
+      <w:pPr>
+        <w:pStyle w:val="Heading2"/>
+        <w:rPr/>
+      </w:pPr>
+      <w:r>
+        <w:rPr/>
+        <w:t>ARM_MAIN_REQ</w:t>
+      </w:r>
+    </w:p>
+    <w:p>
+      <w:pPr>
+        <w:pStyle w:val="Normal"/>
+        <w:rPr/>
+      </w:pPr>
+      <w:r>
+        <w:rPr/>
+        <w:t>Request to arm system to fire main e-match.</w:t>
+      </w:r>
+    </w:p>
+    <w:p>
+      <w:pPr>
+        <w:pStyle w:val="Normal"/>
+        <w:rPr/>
+      </w:pPr>
+      <w:r>
+        <w:rPr/>
+        <w:t>Identifier: 0x00</w:t>
+      </w:r>
+      <w:r>
+        <w:rPr/>
+        <w:t>30</w:t>
+      </w:r>
+    </w:p>
+    <w:p>
+      <w:pPr>
+        <w:pStyle w:val="Normal"/>
+        <w:rPr/>
+      </w:pPr>
+      <w:r>
+        <w:rPr/>
+        <w:t xml:space="preserve">Payload: </w:t>
+      </w:r>
+    </w:p>
+    <w:p>
+      <w:pPr>
+        <w:pStyle w:val="Normal"/>
+        <w:rPr>
+          <w:i/>
+          <w:i/>
+          <w:iCs/>
+        </w:rPr>
+      </w:pPr>
+      <w:r>
+        <w:rPr>
+          <w:i/>
+          <w:iCs/>
+        </w:rPr>
+        <w:t>No payload fields.</w:t>
+      </w:r>
+    </w:p>
+    <w:p>
+      <w:pPr>
+        <w:pStyle w:val="Normal"/>
+        <w:rPr>
+          <w:i/>
+          <w:i/>
+          <w:iCs/>
+        </w:rPr>
+      </w:pPr>
+      <w:r>
+        <w:rPr/>
+      </w:r>
+    </w:p>
+    <w:p>
+      <w:pPr>
+        <w:pStyle w:val="Heading2"/>
+        <w:rPr/>
+      </w:pPr>
+      <w:r>
+        <w:rPr/>
+        <w:t>ARM</w:t>
+      </w:r>
+      <w:bookmarkStart w:id="50" w:name="_Toc15632764511"/>
+      <w:r>
+        <w:rPr/>
+        <w:t>_</w:t>
+      </w:r>
+      <w:r>
+        <w:rPr/>
+        <w:t>MAIN</w:t>
+      </w:r>
+      <w:r>
+        <w:rPr/>
+        <w:t>_RES</w:t>
+      </w:r>
+      <w:bookmarkEnd w:id="50"/>
+    </w:p>
+    <w:p>
+      <w:pPr>
+        <w:pStyle w:val="Normal"/>
+        <w:rPr/>
+      </w:pPr>
+      <w:r>
+        <w:rPr/>
+        <w:t>Fire drogue channel response.</w:t>
+      </w:r>
+    </w:p>
+    <w:p>
+      <w:pPr>
+        <w:pStyle w:val="Normal"/>
+        <w:rPr/>
+      </w:pPr>
+      <w:r>
+        <w:rPr/>
+        <w:t>Identifier: 0x00</w:t>
+      </w:r>
+      <w:r>
+        <w:rPr/>
+        <w:t>31</w:t>
+      </w:r>
+    </w:p>
+    <w:p>
+      <w:pPr>
+        <w:pStyle w:val="Normal"/>
+        <w:rPr/>
+      </w:pPr>
+      <w:r>
+        <w:rPr/>
+        <w:t xml:space="preserve">Payload: </w:t>
+      </w:r>
+    </w:p>
+    <w:tbl>
+      <w:tblPr>
+        <w:tblStyle w:val="TableGrid"/>
+        <w:tblW w:w="6085" w:type="dxa"/>
+        <w:jc w:val="left"/>
+        <w:tblInd w:w="0" w:type="dxa"/>
+        <w:tblLayout w:type="fixed"/>
+        <w:tblCellMar>
+          <w:top w:w="0" w:type="dxa"/>
+          <w:left w:w="108" w:type="dxa"/>
+          <w:bottom w:w="0" w:type="dxa"/>
+          <w:right w:w="108" w:type="dxa"/>
+        </w:tblCellMar>
+        <w:tblLook w:val="04a0" w:noHBand="0" w:noVBand="1" w:firstColumn="1" w:lastRow="0" w:lastColumn="0" w:firstRow="1"/>
+      </w:tblPr>
+      <w:tblGrid>
+        <w:gridCol w:w="3153"/>
+        <w:gridCol w:w="2931"/>
+      </w:tblGrid>
+      <w:tr>
+        <w:trPr/>
+        <w:tc>
+          <w:tcPr>
+            <w:tcW w:w="3153" w:type="dxa"/>
+            <w:tcBorders/>
+          </w:tcPr>
+          <w:p>
+            <w:pPr>
+              <w:pStyle w:val="Normal"/>
+              <w:widowControl w:val="false"/>
+              <w:suppressAutoHyphens w:val="true"/>
+              <w:spacing w:before="0" w:after="160"/>
+              <w:jc w:val="left"/>
+              <w:rPr>
+                <w:rFonts w:ascii="Calibri" w:hAnsi="Calibri" w:eastAsia="Calibri" w:cs=""/>
+                <w:kern w:val="2"/>
+                <w:sz w:val="22"/>
+                <w:szCs w:val="22"/>
+                <w:lang w:val="en-AU" w:eastAsia="en-US" w:bidi="ar-SA"/>
+              </w:rPr>
+            </w:pPr>
+            <w:r>
+              <w:rPr>
+                <w:rFonts w:eastAsia="Calibri" w:cs=""/>
+                <w:kern w:val="2"/>
+                <w:sz w:val="22"/>
+                <w:szCs w:val="22"/>
+                <w:lang w:val="en-AU" w:eastAsia="en-US" w:bidi="ar-SA"/>
+              </w:rPr>
+              <w:t>Name</w:t>
+            </w:r>
+          </w:p>
+        </w:tc>
+        <w:tc>
+          <w:tcPr>
+            <w:tcW w:w="2931" w:type="dxa"/>
+            <w:tcBorders/>
+          </w:tcPr>
+          <w:p>
+            <w:pPr>
+              <w:pStyle w:val="Normal"/>
+              <w:widowControl w:val="false"/>
+              <w:suppressAutoHyphens w:val="true"/>
+              <w:spacing w:before="0" w:after="160"/>
+              <w:jc w:val="left"/>
+              <w:rPr>
+                <w:rFonts w:ascii="Calibri" w:hAnsi="Calibri" w:eastAsia="Calibri" w:cs=""/>
+                <w:kern w:val="2"/>
+                <w:sz w:val="22"/>
+                <w:szCs w:val="22"/>
+                <w:lang w:val="en-AU" w:eastAsia="en-US" w:bidi="ar-SA"/>
+              </w:rPr>
+            </w:pPr>
+            <w:r>
+              <w:rPr>
+                <w:rFonts w:eastAsia="Calibri" w:cs=""/>
+                <w:kern w:val="2"/>
+                <w:sz w:val="22"/>
+                <w:szCs w:val="22"/>
+                <w:lang w:val="en-AU" w:eastAsia="en-US" w:bidi="ar-SA"/>
+              </w:rPr>
+              <w:t>Arm</w:t>
+            </w:r>
+            <w:r>
+              <w:rPr>
+                <w:rFonts w:eastAsia="Calibri" w:cs=""/>
+                <w:kern w:val="2"/>
+                <w:sz w:val="22"/>
+                <w:szCs w:val="22"/>
+                <w:lang w:val="en-AU" w:eastAsia="en-US" w:bidi="ar-SA"/>
+              </w:rPr>
+              <w:t xml:space="preserve"> </w:t>
+            </w:r>
+            <w:r>
+              <w:rPr>
+                <w:rFonts w:eastAsia="Calibri" w:cs=""/>
+                <w:kern w:val="2"/>
+                <w:sz w:val="22"/>
+                <w:szCs w:val="22"/>
+                <w:lang w:val="en-AU" w:eastAsia="en-US" w:bidi="ar-SA"/>
+              </w:rPr>
+              <w:t>main</w:t>
+            </w:r>
+            <w:r>
+              <w:rPr>
+                <w:rFonts w:eastAsia="Calibri" w:cs=""/>
+                <w:kern w:val="2"/>
+                <w:sz w:val="22"/>
+                <w:szCs w:val="22"/>
+                <w:lang w:val="en-AU" w:eastAsia="en-US" w:bidi="ar-SA"/>
+              </w:rPr>
+              <w:t xml:space="preserve"> result</w:t>
+            </w:r>
+          </w:p>
+        </w:tc>
+      </w:tr>
+      <w:tr>
+        <w:trPr/>
+        <w:tc>
+          <w:tcPr>
+            <w:tcW w:w="3153" w:type="dxa"/>
+            <w:tcBorders/>
+          </w:tcPr>
+          <w:p>
+            <w:pPr>
+              <w:pStyle w:val="Normal"/>
+              <w:widowControl w:val="false"/>
+              <w:suppressAutoHyphens w:val="true"/>
+              <w:spacing w:before="0" w:after="160"/>
+              <w:jc w:val="left"/>
+              <w:rPr>
+                <w:rFonts w:ascii="Calibri" w:hAnsi="Calibri" w:eastAsia="Calibri" w:cs=""/>
+                <w:kern w:val="2"/>
+                <w:sz w:val="22"/>
+                <w:szCs w:val="22"/>
+                <w:lang w:val="en-AU" w:eastAsia="en-US" w:bidi="ar-SA"/>
+              </w:rPr>
+            </w:pPr>
+            <w:r>
+              <w:rPr>
+                <w:rFonts w:eastAsia="Calibri" w:cs=""/>
+                <w:kern w:val="2"/>
+                <w:sz w:val="22"/>
+                <w:szCs w:val="22"/>
+                <w:lang w:val="en-AU" w:eastAsia="en-US" w:bidi="ar-SA"/>
+              </w:rPr>
+              <w:t>Value</w:t>
+            </w:r>
+          </w:p>
+        </w:tc>
+        <w:tc>
+          <w:tcPr>
+            <w:tcW w:w="2931" w:type="dxa"/>
+            <w:tcBorders/>
+          </w:tcPr>
+          <w:p>
+            <w:pPr>
+              <w:pStyle w:val="Normal"/>
+              <w:widowControl w:val="false"/>
+              <w:suppressAutoHyphens w:val="true"/>
+              <w:spacing w:before="0" w:after="160"/>
+              <w:jc w:val="left"/>
+              <w:rPr>
+                <w:rFonts w:ascii="Calibri" w:hAnsi="Calibri" w:eastAsia="Calibri" w:cs=""/>
+                <w:kern w:val="2"/>
+                <w:sz w:val="22"/>
+                <w:szCs w:val="22"/>
+                <w:lang w:val="en-AU" w:eastAsia="en-US" w:bidi="ar-SA"/>
+              </w:rPr>
+            </w:pPr>
+            <w:r>
+              <w:rPr>
+                <w:rFonts w:eastAsia="Calibri" w:cs=""/>
+                <w:kern w:val="2"/>
+                <w:sz w:val="22"/>
+                <w:szCs w:val="22"/>
+                <w:lang w:val="en-AU" w:eastAsia="en-US" w:bidi="ar-SA"/>
+              </w:rPr>
+              <w:t>0 – success, 1 - error</w:t>
+            </w:r>
+          </w:p>
+        </w:tc>
+      </w:tr>
+      <w:tr>
+        <w:trPr/>
+        <w:tc>
+          <w:tcPr>
+            <w:tcW w:w="3153" w:type="dxa"/>
+            <w:tcBorders/>
+          </w:tcPr>
+          <w:p>
+            <w:pPr>
+              <w:pStyle w:val="Normal"/>
+              <w:widowControl w:val="false"/>
+              <w:suppressAutoHyphens w:val="true"/>
+              <w:spacing w:before="0" w:after="160"/>
+              <w:jc w:val="left"/>
+              <w:rPr>
+                <w:rFonts w:ascii="Calibri" w:hAnsi="Calibri" w:eastAsia="Calibri" w:cs=""/>
+                <w:kern w:val="2"/>
+                <w:sz w:val="22"/>
+                <w:szCs w:val="22"/>
+                <w:lang w:val="en-AU" w:eastAsia="en-US" w:bidi="ar-SA"/>
+              </w:rPr>
+            </w:pPr>
+            <w:r>
+              <w:rPr>
+                <w:rFonts w:eastAsia="Calibri" w:cs=""/>
+                <w:kern w:val="2"/>
+                <w:sz w:val="22"/>
+                <w:szCs w:val="22"/>
+                <w:lang w:val="en-AU" w:eastAsia="en-US" w:bidi="ar-SA"/>
+              </w:rPr>
+              <w:t>Data type</w:t>
+            </w:r>
+          </w:p>
+        </w:tc>
+        <w:tc>
+          <w:tcPr>
+            <w:tcW w:w="2931" w:type="dxa"/>
+            <w:tcBorders/>
+          </w:tcPr>
+          <w:p>
+            <w:pPr>
+              <w:pStyle w:val="Normal"/>
+              <w:widowControl w:val="false"/>
+              <w:suppressAutoHyphens w:val="true"/>
+              <w:spacing w:before="0" w:after="160"/>
+              <w:jc w:val="left"/>
+              <w:rPr>
+                <w:rFonts w:ascii="Calibri" w:hAnsi="Calibri" w:eastAsia="Calibri" w:cs=""/>
+                <w:kern w:val="2"/>
+                <w:sz w:val="22"/>
+                <w:szCs w:val="22"/>
+                <w:lang w:val="en-AU" w:eastAsia="en-US" w:bidi="ar-SA"/>
+              </w:rPr>
+            </w:pPr>
+            <w:r>
+              <w:rPr>
+                <w:rFonts w:eastAsia="Calibri" w:cs=""/>
+                <w:kern w:val="2"/>
+                <w:sz w:val="22"/>
+                <w:szCs w:val="22"/>
+                <w:lang w:val="en-AU" w:eastAsia="en-US" w:bidi="ar-SA"/>
+              </w:rPr>
+              <w:t>uint8_t</w:t>
+            </w:r>
+          </w:p>
+        </w:tc>
+      </w:tr>
+      <w:tr>
+        <w:trPr/>
+        <w:tc>
+          <w:tcPr>
+            <w:tcW w:w="3153" w:type="dxa"/>
+            <w:tcBorders/>
+          </w:tcPr>
+          <w:p>
+            <w:pPr>
+              <w:pStyle w:val="Normal"/>
+              <w:widowControl w:val="false"/>
+              <w:suppressAutoHyphens w:val="true"/>
+              <w:spacing w:before="0" w:after="160"/>
+              <w:jc w:val="left"/>
+              <w:rPr>
+                <w:rFonts w:ascii="Calibri" w:hAnsi="Calibri" w:eastAsia="Calibri" w:cs=""/>
+                <w:kern w:val="2"/>
+                <w:sz w:val="22"/>
+                <w:szCs w:val="22"/>
+                <w:lang w:val="en-AU" w:eastAsia="en-US" w:bidi="ar-SA"/>
+              </w:rPr>
+            </w:pPr>
+            <w:r>
+              <w:rPr>
+                <w:rFonts w:eastAsia="Calibri" w:cs=""/>
+                <w:kern w:val="2"/>
+                <w:sz w:val="22"/>
+                <w:szCs w:val="22"/>
+                <w:lang w:val="en-AU" w:eastAsia="en-US" w:bidi="ar-SA"/>
+              </w:rPr>
+              <w:t>Length (bytes)</w:t>
+            </w:r>
+          </w:p>
+        </w:tc>
+        <w:tc>
+          <w:tcPr>
+            <w:tcW w:w="2931" w:type="dxa"/>
+            <w:tcBorders/>
+          </w:tcPr>
+          <w:p>
+            <w:pPr>
+              <w:pStyle w:val="Normal"/>
+              <w:widowControl w:val="false"/>
+              <w:suppressAutoHyphens w:val="true"/>
+              <w:spacing w:before="0" w:after="160"/>
+              <w:jc w:val="left"/>
+              <w:rPr>
+                <w:rFonts w:ascii="Calibri" w:hAnsi="Calibri" w:eastAsia="Calibri" w:cs=""/>
+                <w:kern w:val="2"/>
+                <w:sz w:val="22"/>
+                <w:szCs w:val="22"/>
+                <w:lang w:val="en-AU" w:eastAsia="en-US" w:bidi="ar-SA"/>
+              </w:rPr>
+            </w:pPr>
+            <w:r>
+              <w:rPr>
+                <w:rFonts w:eastAsia="Calibri" w:cs=""/>
+                <w:kern w:val="2"/>
+                <w:sz w:val="22"/>
+                <w:szCs w:val="22"/>
+                <w:lang w:val="en-AU" w:eastAsia="en-US" w:bidi="ar-SA"/>
+              </w:rPr>
+              <w:t>1</w:t>
+            </w:r>
+          </w:p>
+        </w:tc>
+      </w:tr>
+    </w:tbl>
     <w:p>
       <w:pPr>
         <w:pStyle w:val="Normal"/>
@@ -22459,7 +23812,7 @@
         <w:docPartGallery w:val="Page Numbers (Bottom of Page)"/>
         <w:docPartUnique w:val="true"/>
       </w:docPartObj>
-      <w:id w:val="1913005119"/>
+      <w:id w:val="1104428714"/>
     </w:sdtPr>
     <w:sdtContent>
       <w:p>
@@ -22482,7 +23835,7 @@
         </w:r>
         <w:r>
           <w:rPr/>
-          <w:t>16</w:t>
+          <w:t>1</w:t>
         </w:r>
         <w:r>
           <w:rPr/>

</xml_diff>

<commit_message>
Added two fields to state pakcet
</commit_message>
<xml_diff>
--- a/libs/CHIRP/docs/DRAFT Strelka Ground Station RF Protocol.docx
+++ b/libs/CHIRP/docs/DRAFT Strelka Ground Station RF Protocol.docx
@@ -14573,8 +14573,8 @@
         <w:tblLook w:val="04a0" w:noHBand="0" w:noVBand="1" w:firstColumn="1" w:lastRow="0" w:lastColumn="0" w:firstRow="1"/>
       </w:tblPr>
       <w:tblGrid>
-        <w:gridCol w:w="1299"/>
-        <w:gridCol w:w="1641"/>
+        <w:gridCol w:w="1298"/>
+        <w:gridCol w:w="1642"/>
         <w:gridCol w:w="1600"/>
       </w:tblGrid>
       <w:tr>
@@ -14583,7 +14583,7 @@
         </w:trPr>
         <w:tc>
           <w:tcPr>
-            <w:tcW w:w="1299" w:type="dxa"/>
+            <w:tcW w:w="1298" w:type="dxa"/>
             <w:tcBorders/>
           </w:tcPr>
           <w:p>
@@ -14615,7 +14615,7 @@
         </w:tc>
         <w:tc>
           <w:tcPr>
-            <w:tcW w:w="1641" w:type="dxa"/>
+            <w:tcW w:w="1642" w:type="dxa"/>
             <w:tcBorders/>
           </w:tcPr>
           <w:p>
@@ -14684,7 +14684,7 @@
         </w:trPr>
         <w:tc>
           <w:tcPr>
-            <w:tcW w:w="1299" w:type="dxa"/>
+            <w:tcW w:w="1298" w:type="dxa"/>
             <w:tcBorders/>
           </w:tcPr>
           <w:p>
@@ -14716,7 +14716,7 @@
         </w:tc>
         <w:tc>
           <w:tcPr>
-            <w:tcW w:w="1641" w:type="dxa"/>
+            <w:tcW w:w="1642" w:type="dxa"/>
             <w:tcBorders/>
           </w:tcPr>
           <w:p>
@@ -14785,7 +14785,7 @@
         </w:trPr>
         <w:tc>
           <w:tcPr>
-            <w:tcW w:w="1299" w:type="dxa"/>
+            <w:tcW w:w="1298" w:type="dxa"/>
             <w:tcBorders/>
           </w:tcPr>
           <w:p>
@@ -14817,7 +14817,7 @@
         </w:tc>
         <w:tc>
           <w:tcPr>
-            <w:tcW w:w="1641" w:type="dxa"/>
+            <w:tcW w:w="1642" w:type="dxa"/>
             <w:tcBorders/>
           </w:tcPr>
           <w:p>
@@ -14886,7 +14886,7 @@
         </w:trPr>
         <w:tc>
           <w:tcPr>
-            <w:tcW w:w="1299" w:type="dxa"/>
+            <w:tcW w:w="1298" w:type="dxa"/>
             <w:tcBorders/>
           </w:tcPr>
           <w:p>
@@ -14918,7 +14918,7 @@
         </w:tc>
         <w:tc>
           <w:tcPr>
-            <w:tcW w:w="1641" w:type="dxa"/>
+            <w:tcW w:w="1642" w:type="dxa"/>
             <w:tcBorders/>
           </w:tcPr>
           <w:p>
@@ -16859,8 +16859,8 @@
       </w:tblPr>
       <w:tblGrid>
         <w:gridCol w:w="1335"/>
-        <w:gridCol w:w="1582"/>
-        <w:gridCol w:w="1508"/>
+        <w:gridCol w:w="1581"/>
+        <w:gridCol w:w="1509"/>
       </w:tblGrid>
       <w:tr>
         <w:trPr>
@@ -16897,7 +16897,7 @@
         </w:tc>
         <w:tc>
           <w:tcPr>
-            <w:tcW w:w="1582" w:type="dxa"/>
+            <w:tcW w:w="1581" w:type="dxa"/>
             <w:tcBorders/>
           </w:tcPr>
           <w:p>
@@ -16926,7 +16926,7 @@
         </w:tc>
         <w:tc>
           <w:tcPr>
-            <w:tcW w:w="1508" w:type="dxa"/>
+            <w:tcW w:w="1509" w:type="dxa"/>
             <w:tcBorders/>
           </w:tcPr>
           <w:p>
@@ -16989,7 +16989,7 @@
         </w:tc>
         <w:tc>
           <w:tcPr>
-            <w:tcW w:w="1582" w:type="dxa"/>
+            <w:tcW w:w="1581" w:type="dxa"/>
             <w:tcBorders/>
           </w:tcPr>
           <w:p>
@@ -17021,7 +17021,7 @@
         </w:tc>
         <w:tc>
           <w:tcPr>
-            <w:tcW w:w="1508" w:type="dxa"/>
+            <w:tcW w:w="1509" w:type="dxa"/>
             <w:tcBorders/>
           </w:tcPr>
           <w:p>
@@ -17086,7 +17086,7 @@
         </w:tc>
         <w:tc>
           <w:tcPr>
-            <w:tcW w:w="1582" w:type="dxa"/>
+            <w:tcW w:w="1581" w:type="dxa"/>
             <w:tcBorders/>
           </w:tcPr>
           <w:p>
@@ -17115,7 +17115,7 @@
         </w:tc>
         <w:tc>
           <w:tcPr>
-            <w:tcW w:w="1508" w:type="dxa"/>
+            <w:tcW w:w="1509" w:type="dxa"/>
             <w:tcBorders/>
           </w:tcPr>
           <w:p>
@@ -17178,7 +17178,7 @@
         </w:tc>
         <w:tc>
           <w:tcPr>
-            <w:tcW w:w="1582" w:type="dxa"/>
+            <w:tcW w:w="1581" w:type="dxa"/>
             <w:tcBorders/>
           </w:tcPr>
           <w:p>
@@ -17207,7 +17207,7 @@
         </w:tc>
         <w:tc>
           <w:tcPr>
-            <w:tcW w:w="1508" w:type="dxa"/>
+            <w:tcW w:w="1509" w:type="dxa"/>
             <w:tcBorders/>
           </w:tcPr>
           <w:p>
@@ -17273,8 +17273,8 @@
         <w:pStyle w:val="Heading2"/>
         <w:rPr/>
       </w:pPr>
-      <w:bookmarkStart w:id="38" w:name="_Toc156327675"/>
-      <w:bookmarkStart w:id="39" w:name="_Toc156324462"/>
+      <w:bookmarkStart w:id="38" w:name="_Toc156324462"/>
+      <w:bookmarkStart w:id="39" w:name="_Toc156327675"/>
       <w:r>
         <w:rPr/>
         <w:t>STREAM_PACKET_TYPE_0</w:t>
@@ -21310,25 +21310,7 @@
           <w:sz w:val="26"/>
           <w:szCs w:val="26"/>
         </w:rPr>
-        <w:t>STREAM_P</w:t>
-      </w:r>
-      <w:r>
-        <w:rPr>
-          <w:rFonts w:eastAsia="" w:cs="" w:ascii="Calibri Light" w:hAnsi="Calibri Light" w:asciiTheme="majorHAnsi" w:cstheme="majorBidi" w:eastAsiaTheme="majorEastAsia" w:hAnsiTheme="majorHAnsi"/>
-          <w:color w:val="2F5496" w:themeColor="accent1" w:themeShade="bf"/>
-          <w:sz w:val="26"/>
-          <w:szCs w:val="26"/>
-        </w:rPr>
-        <w:t>ACKET</w:t>
-      </w:r>
-      <w:r>
-        <w:rPr>
-          <w:rFonts w:eastAsia="" w:cs="" w:ascii="Calibri Light" w:hAnsi="Calibri Light" w:asciiTheme="majorHAnsi" w:cstheme="majorBidi" w:eastAsiaTheme="majorEastAsia" w:hAnsiTheme="majorHAnsi"/>
-          <w:color w:val="2F5496" w:themeColor="accent1" w:themeShade="bf"/>
-          <w:sz w:val="26"/>
-          <w:szCs w:val="26"/>
-        </w:rPr>
-        <w:t>_CONFIG_REQ</w:t>
+        <w:t>STREAM_PACKET_CONFIG_REQ</w:t>
       </w:r>
     </w:p>
     <w:p>
@@ -21404,25 +21386,7 @@
           <w:sz w:val="26"/>
           <w:szCs w:val="26"/>
         </w:rPr>
-        <w:t>STREAM_P</w:t>
-      </w:r>
-      <w:r>
-        <w:rPr>
-          <w:rFonts w:eastAsia="" w:cs="" w:ascii="Calibri Light" w:hAnsi="Calibri Light" w:asciiTheme="majorHAnsi" w:cstheme="majorBidi" w:eastAsiaTheme="majorEastAsia" w:hAnsiTheme="majorHAnsi"/>
-          <w:color w:val="2F5496" w:themeColor="accent1" w:themeShade="bf"/>
-          <w:sz w:val="26"/>
-          <w:szCs w:val="26"/>
-        </w:rPr>
-        <w:t>ACKET</w:t>
-      </w:r>
-      <w:r>
-        <w:rPr>
-          <w:rFonts w:eastAsia="" w:cs="" w:ascii="Calibri Light" w:hAnsi="Calibri Light" w:asciiTheme="majorHAnsi" w:cstheme="majorBidi" w:eastAsiaTheme="majorEastAsia" w:hAnsiTheme="majorHAnsi"/>
-          <w:color w:val="2F5496" w:themeColor="accent1" w:themeShade="bf"/>
-          <w:sz w:val="26"/>
-          <w:szCs w:val="26"/>
-        </w:rPr>
-        <w:t>_CONFIG_RES</w:t>
+        <w:t>STREAM_PACKET_CONFIG_RES</w:t>
       </w:r>
     </w:p>
     <w:p>
@@ -21489,8 +21453,8 @@
       </w:tblPr>
       <w:tblGrid>
         <w:gridCol w:w="1335"/>
-        <w:gridCol w:w="1582"/>
-        <w:gridCol w:w="1508"/>
+        <w:gridCol w:w="1581"/>
+        <w:gridCol w:w="1509"/>
       </w:tblGrid>
       <w:tr>
         <w:trPr>
@@ -21527,7 +21491,7 @@
         </w:tc>
         <w:tc>
           <w:tcPr>
-            <w:tcW w:w="1582" w:type="dxa"/>
+            <w:tcW w:w="1581" w:type="dxa"/>
             <w:tcBorders/>
           </w:tcPr>
           <w:p>
@@ -21556,7 +21520,7 @@
         </w:tc>
         <w:tc>
           <w:tcPr>
-            <w:tcW w:w="1508" w:type="dxa"/>
+            <w:tcW w:w="1509" w:type="dxa"/>
             <w:tcBorders/>
           </w:tcPr>
           <w:p>
@@ -21619,7 +21583,7 @@
         </w:tc>
         <w:tc>
           <w:tcPr>
-            <w:tcW w:w="1582" w:type="dxa"/>
+            <w:tcW w:w="1581" w:type="dxa"/>
             <w:tcBorders/>
           </w:tcPr>
           <w:p>
@@ -21677,7 +21641,7 @@
         </w:tc>
         <w:tc>
           <w:tcPr>
-            <w:tcW w:w="1508" w:type="dxa"/>
+            <w:tcW w:w="1509" w:type="dxa"/>
             <w:tcBorders/>
           </w:tcPr>
           <w:p>
@@ -21742,7 +21706,7 @@
         </w:tc>
         <w:tc>
           <w:tcPr>
-            <w:tcW w:w="1582" w:type="dxa"/>
+            <w:tcW w:w="1581" w:type="dxa"/>
             <w:tcBorders/>
           </w:tcPr>
           <w:p>
@@ -21771,7 +21735,7 @@
         </w:tc>
         <w:tc>
           <w:tcPr>
-            <w:tcW w:w="1508" w:type="dxa"/>
+            <w:tcW w:w="1509" w:type="dxa"/>
             <w:tcBorders/>
           </w:tcPr>
           <w:p>
@@ -21834,7 +21798,7 @@
         </w:tc>
         <w:tc>
           <w:tcPr>
-            <w:tcW w:w="1582" w:type="dxa"/>
+            <w:tcW w:w="1581" w:type="dxa"/>
             <w:tcBorders/>
           </w:tcPr>
           <w:p>
@@ -21863,7 +21827,7 @@
         </w:tc>
         <w:tc>
           <w:tcPr>
-            <w:tcW w:w="1508" w:type="dxa"/>
+            <w:tcW w:w="1509" w:type="dxa"/>
             <w:tcBorders/>
           </w:tcPr>
           <w:p>
@@ -24993,8 +24957,8 @@
         <w:tblLook w:val="04a0" w:noHBand="0" w:noVBand="1" w:firstColumn="1" w:lastRow="0" w:lastColumn="0" w:firstRow="1"/>
       </w:tblPr>
       <w:tblGrid>
-        <w:gridCol w:w="1424"/>
-        <w:gridCol w:w="1531"/>
+        <w:gridCol w:w="1423"/>
+        <w:gridCol w:w="1532"/>
         <w:gridCol w:w="1530"/>
       </w:tblGrid>
       <w:tr>
@@ -25003,7 +24967,7 @@
         </w:trPr>
         <w:tc>
           <w:tcPr>
-            <w:tcW w:w="1424" w:type="dxa"/>
+            <w:tcW w:w="1423" w:type="dxa"/>
             <w:tcBorders/>
           </w:tcPr>
           <w:p>
@@ -25032,7 +24996,7 @@
         </w:tc>
         <w:tc>
           <w:tcPr>
-            <w:tcW w:w="1531" w:type="dxa"/>
+            <w:tcW w:w="1532" w:type="dxa"/>
             <w:tcBorders/>
           </w:tcPr>
           <w:p>
@@ -25095,7 +25059,7 @@
         </w:trPr>
         <w:tc>
           <w:tcPr>
-            <w:tcW w:w="1424" w:type="dxa"/>
+            <w:tcW w:w="1423" w:type="dxa"/>
             <w:tcBorders/>
           </w:tcPr>
           <w:p>
@@ -25124,7 +25088,7 @@
         </w:tc>
         <w:tc>
           <w:tcPr>
-            <w:tcW w:w="1531" w:type="dxa"/>
+            <w:tcW w:w="1532" w:type="dxa"/>
             <w:tcBorders/>
           </w:tcPr>
           <w:p>
@@ -25188,7 +25152,7 @@
         </w:trPr>
         <w:tc>
           <w:tcPr>
-            <w:tcW w:w="1424" w:type="dxa"/>
+            <w:tcW w:w="1423" w:type="dxa"/>
             <w:tcBorders/>
           </w:tcPr>
           <w:p>
@@ -25217,7 +25181,7 @@
         </w:tc>
         <w:tc>
           <w:tcPr>
-            <w:tcW w:w="1531" w:type="dxa"/>
+            <w:tcW w:w="1532" w:type="dxa"/>
             <w:tcBorders/>
           </w:tcPr>
           <w:p>
@@ -25280,7 +25244,7 @@
         </w:trPr>
         <w:tc>
           <w:tcPr>
-            <w:tcW w:w="1424" w:type="dxa"/>
+            <w:tcW w:w="1423" w:type="dxa"/>
             <w:tcBorders/>
           </w:tcPr>
           <w:p>
@@ -25309,7 +25273,7 @@
         </w:tc>
         <w:tc>
           <w:tcPr>
-            <w:tcW w:w="1531" w:type="dxa"/>
+            <w:tcW w:w="1532" w:type="dxa"/>
             <w:tcBorders/>
           </w:tcPr>
           <w:p>
@@ -30307,9 +30271,9 @@
         <w:tblLook w:val="04a0" w:noHBand="0" w:noVBand="1" w:firstColumn="1" w:lastRow="0" w:lastColumn="0" w:firstRow="1"/>
       </w:tblPr>
       <w:tblGrid>
-        <w:gridCol w:w="1479"/>
+        <w:gridCol w:w="1478"/>
         <w:gridCol w:w="1520"/>
-        <w:gridCol w:w="1481"/>
+        <w:gridCol w:w="1482"/>
         <w:gridCol w:w="1520"/>
         <w:gridCol w:w="1600"/>
       </w:tblGrid>
@@ -30319,7 +30283,7 @@
         </w:trPr>
         <w:tc>
           <w:tcPr>
-            <w:tcW w:w="1479" w:type="dxa"/>
+            <w:tcW w:w="1478" w:type="dxa"/>
             <w:tcBorders/>
           </w:tcPr>
           <w:p>
@@ -30385,7 +30349,7 @@
         </w:tc>
         <w:tc>
           <w:tcPr>
-            <w:tcW w:w="1481" w:type="dxa"/>
+            <w:tcW w:w="1482" w:type="dxa"/>
             <w:tcBorders>
               <w:right w:val="nil"/>
             </w:tcBorders>
@@ -30490,7 +30454,7 @@
         </w:trPr>
         <w:tc>
           <w:tcPr>
-            <w:tcW w:w="1479" w:type="dxa"/>
+            <w:tcW w:w="1478" w:type="dxa"/>
             <w:tcBorders/>
           </w:tcPr>
           <w:p>
@@ -30556,7 +30520,7 @@
         </w:tc>
         <w:tc>
           <w:tcPr>
-            <w:tcW w:w="1481" w:type="dxa"/>
+            <w:tcW w:w="1482" w:type="dxa"/>
             <w:tcBorders>
               <w:right w:val="nil"/>
             </w:tcBorders>
@@ -30656,7 +30620,7 @@
         </w:trPr>
         <w:tc>
           <w:tcPr>
-            <w:tcW w:w="1479" w:type="dxa"/>
+            <w:tcW w:w="1478" w:type="dxa"/>
             <w:tcBorders/>
           </w:tcPr>
           <w:p>
@@ -30722,7 +30686,7 @@
         </w:tc>
         <w:tc>
           <w:tcPr>
-            <w:tcW w:w="1481" w:type="dxa"/>
+            <w:tcW w:w="1482" w:type="dxa"/>
             <w:tcBorders>
               <w:right w:val="nil"/>
             </w:tcBorders>
@@ -30822,7 +30786,7 @@
         </w:trPr>
         <w:tc>
           <w:tcPr>
-            <w:tcW w:w="1479" w:type="dxa"/>
+            <w:tcW w:w="1478" w:type="dxa"/>
             <w:tcBorders/>
           </w:tcPr>
           <w:p>
@@ -30888,7 +30852,7 @@
         </w:tc>
         <w:tc>
           <w:tcPr>
-            <w:tcW w:w="1481" w:type="dxa"/>
+            <w:tcW w:w="1482" w:type="dxa"/>
             <w:tcBorders>
               <w:right w:val="nil"/>
             </w:tcBorders>
@@ -31456,6 +31420,406 @@
         </w:rPr>
       </w:r>
     </w:p>
+    <w:tbl>
+      <w:tblPr>
+        <w:tblStyle w:val="TableGrid"/>
+        <w:tblW w:w="6015" w:type="dxa"/>
+        <w:jc w:val="left"/>
+        <w:tblInd w:w="0" w:type="dxa"/>
+        <w:tblLayout w:type="fixed"/>
+        <w:tblCellMar>
+          <w:top w:w="0" w:type="dxa"/>
+          <w:left w:w="108" w:type="dxa"/>
+          <w:bottom w:w="0" w:type="dxa"/>
+          <w:right w:w="108" w:type="dxa"/>
+        </w:tblCellMar>
+        <w:tblLook w:val="04a0" w:noHBand="0" w:noVBand="1" w:firstColumn="1" w:lastRow="0" w:lastColumn="0" w:firstRow="1"/>
+      </w:tblPr>
+      <w:tblGrid>
+        <w:gridCol w:w="1470"/>
+        <w:gridCol w:w="1530"/>
+        <w:gridCol w:w="1484"/>
+        <w:gridCol w:w="1531"/>
+      </w:tblGrid>
+      <w:tr>
+        <w:trPr>
+          <w:trHeight w:val="578" w:hRule="atLeast"/>
+        </w:trPr>
+        <w:tc>
+          <w:tcPr>
+            <w:tcW w:w="1470" w:type="dxa"/>
+            <w:tcBorders/>
+          </w:tcPr>
+          <w:p>
+            <w:pPr>
+              <w:pStyle w:val="Normal"/>
+              <w:widowControl w:val="false"/>
+              <w:suppressAutoHyphens w:val="true"/>
+              <w:spacing w:lineRule="auto" w:line="240" w:before="0" w:after="0"/>
+              <w:jc w:val="left"/>
+              <w:rPr>
+                <w:rFonts w:ascii="Calibri" w:hAnsi="Calibri" w:eastAsia="Calibri"/>
+                <w:kern w:val="0"/>
+              </w:rPr>
+            </w:pPr>
+            <w:r>
+              <w:rPr>
+                <w:rFonts w:eastAsia="Calibri" w:cs=""/>
+                <w:kern w:val="0"/>
+                <w:sz w:val="22"/>
+                <w:szCs w:val="22"/>
+                <w:lang w:val="en-AU" w:eastAsia="en-US" w:bidi="ar-SA"/>
+              </w:rPr>
+              <w:t>Flash logging enabled</w:t>
+            </w:r>
+          </w:p>
+        </w:tc>
+        <w:tc>
+          <w:tcPr>
+            <w:tcW w:w="1530" w:type="dxa"/>
+            <w:tcBorders>
+              <w:right w:val="nil"/>
+            </w:tcBorders>
+          </w:tcPr>
+          <w:p>
+            <w:pPr>
+              <w:pStyle w:val="Normal"/>
+              <w:widowControl w:val="false"/>
+              <w:suppressAutoHyphens w:val="true"/>
+              <w:spacing w:lineRule="auto" w:line="240" w:before="0" w:after="0"/>
+              <w:jc w:val="left"/>
+              <w:rPr>
+                <w:rFonts w:ascii="Calibri" w:hAnsi="Calibri" w:eastAsia="Calibri"/>
+                <w:kern w:val="0"/>
+              </w:rPr>
+            </w:pPr>
+            <w:r>
+              <w:rPr>
+                <w:rFonts w:eastAsia="Calibri" w:cs=""/>
+                <w:kern w:val="0"/>
+                <w:sz w:val="22"/>
+                <w:szCs w:val="22"/>
+                <w:lang w:val="en-AU" w:eastAsia="en-US" w:bidi="ar-SA"/>
+              </w:rPr>
+              <w:t>Flight state</w:t>
+            </w:r>
+          </w:p>
+        </w:tc>
+        <w:tc>
+          <w:tcPr>
+            <w:tcW w:w="1484" w:type="dxa"/>
+            <w:tcBorders>
+              <w:right w:val="nil"/>
+            </w:tcBorders>
+          </w:tcPr>
+          <w:p>
+            <w:pPr>
+              <w:pStyle w:val="Normal"/>
+              <w:widowControl w:val="false"/>
+              <w:suppressAutoHyphens w:val="true"/>
+              <w:spacing w:before="0" w:after="160"/>
+              <w:jc w:val="left"/>
+              <w:rPr>
+                <w:rFonts w:ascii="Calibri" w:hAnsi="Calibri" w:eastAsia="Calibri" w:cs=""/>
+                <w:kern w:val="2"/>
+                <w:sz w:val="22"/>
+                <w:szCs w:val="22"/>
+                <w:lang w:val="en-AU" w:eastAsia="en-US" w:bidi="ar-SA"/>
+              </w:rPr>
+            </w:pPr>
+            <w:r>
+              <w:rPr/>
+            </w:r>
+          </w:p>
+        </w:tc>
+        <w:tc>
+          <w:tcPr>
+            <w:tcW w:w="1531" w:type="dxa"/>
+            <w:tcBorders/>
+          </w:tcPr>
+          <w:p>
+            <w:pPr>
+              <w:pStyle w:val="Normal"/>
+              <w:widowControl w:val="false"/>
+              <w:suppressAutoHyphens w:val="true"/>
+              <w:spacing w:before="0" w:after="160"/>
+              <w:jc w:val="left"/>
+              <w:rPr>
+                <w:rFonts w:ascii="Calibri" w:hAnsi="Calibri" w:eastAsia="Calibri" w:cs=""/>
+                <w:kern w:val="2"/>
+                <w:sz w:val="22"/>
+                <w:szCs w:val="22"/>
+                <w:lang w:val="en-AU" w:eastAsia="en-US" w:bidi="ar-SA"/>
+              </w:rPr>
+            </w:pPr>
+            <w:r>
+              <w:rPr/>
+            </w:r>
+          </w:p>
+        </w:tc>
+      </w:tr>
+      <w:tr>
+        <w:trPr>
+          <w:trHeight w:val="295" w:hRule="atLeast"/>
+        </w:trPr>
+        <w:tc>
+          <w:tcPr>
+            <w:tcW w:w="1470" w:type="dxa"/>
+            <w:tcBorders/>
+          </w:tcPr>
+          <w:p>
+            <w:pPr>
+              <w:pStyle w:val="Normal"/>
+              <w:widowControl w:val="false"/>
+              <w:suppressAutoHyphens w:val="true"/>
+              <w:spacing w:lineRule="auto" w:line="240" w:before="0" w:after="0"/>
+              <w:jc w:val="left"/>
+              <w:rPr>
+                <w:i/>
+                <w:i/>
+                <w:iCs/>
+              </w:rPr>
+            </w:pPr>
+            <w:r>
+              <w:rPr>
+                <w:rFonts w:eastAsia="Calibri" w:cs=""/>
+                <w:i/>
+                <w:iCs/>
+                <w:kern w:val="0"/>
+                <w:sz w:val="22"/>
+                <w:szCs w:val="22"/>
+                <w:lang w:val="en-AU" w:eastAsia="en-US" w:bidi="ar-SA"/>
+              </w:rPr>
+              <w:t>0 – disabled</w:t>
+            </w:r>
+          </w:p>
+          <w:p>
+            <w:pPr>
+              <w:pStyle w:val="Normal"/>
+              <w:widowControl w:val="false"/>
+              <w:suppressAutoHyphens w:val="true"/>
+              <w:spacing w:lineRule="auto" w:line="240" w:before="0" w:after="0"/>
+              <w:jc w:val="left"/>
+              <w:rPr>
+                <w:i/>
+                <w:i/>
+                <w:iCs/>
+              </w:rPr>
+            </w:pPr>
+            <w:r>
+              <w:rPr>
+                <w:rFonts w:eastAsia="Calibri" w:cs=""/>
+                <w:i/>
+                <w:iCs/>
+                <w:kern w:val="0"/>
+                <w:sz w:val="22"/>
+                <w:szCs w:val="22"/>
+                <w:lang w:val="en-AU" w:eastAsia="en-US" w:bidi="ar-SA"/>
+              </w:rPr>
+              <w:t>1 - enabled</w:t>
+            </w:r>
+          </w:p>
+        </w:tc>
+        <w:tc>
+          <w:tcPr>
+            <w:tcW w:w="1530" w:type="dxa"/>
+            <w:tcBorders>
+              <w:right w:val="nil"/>
+            </w:tcBorders>
+          </w:tcPr>
+          <w:p>
+            <w:pPr>
+              <w:pStyle w:val="Normal"/>
+              <w:widowControl w:val="false"/>
+              <w:suppressAutoHyphens w:val="true"/>
+              <w:spacing w:lineRule="auto" w:line="240" w:before="0" w:after="0"/>
+              <w:jc w:val="left"/>
+              <w:rPr>
+                <w:rFonts w:ascii="Calibri" w:hAnsi="Calibri" w:eastAsia="Calibri"/>
+                <w:kern w:val="0"/>
+              </w:rPr>
+            </w:pPr>
+            <w:r>
+              <w:rPr>
+                <w:rFonts w:eastAsia="Calibri" w:cs=""/>
+                <w:i/>
+                <w:iCs/>
+                <w:kern w:val="0"/>
+                <w:sz w:val="22"/>
+                <w:szCs w:val="22"/>
+                <w:lang w:val="en-AU" w:eastAsia="en-US" w:bidi="ar-SA"/>
+              </w:rPr>
+              <w:t>See flight state enum</w:t>
+            </w:r>
+          </w:p>
+        </w:tc>
+        <w:tc>
+          <w:tcPr>
+            <w:tcW w:w="1484" w:type="dxa"/>
+            <w:tcBorders>
+              <w:right w:val="nil"/>
+            </w:tcBorders>
+          </w:tcPr>
+          <w:p>
+            <w:pPr>
+              <w:pStyle w:val="Normal"/>
+              <w:widowControl w:val="false"/>
+              <w:suppressAutoHyphens w:val="true"/>
+              <w:spacing w:before="0" w:after="160"/>
+              <w:jc w:val="left"/>
+              <w:rPr>
+                <w:i/>
+                <w:i/>
+                <w:iCs/>
+              </w:rPr>
+            </w:pPr>
+            <w:r>
+              <w:rPr/>
+            </w:r>
+          </w:p>
+        </w:tc>
+        <w:tc>
+          <w:tcPr>
+            <w:tcW w:w="1531" w:type="dxa"/>
+            <w:tcBorders/>
+          </w:tcPr>
+          <w:p>
+            <w:pPr>
+              <w:pStyle w:val="Normal"/>
+              <w:widowControl w:val="false"/>
+              <w:suppressAutoHyphens w:val="true"/>
+              <w:spacing w:before="0" w:after="160"/>
+              <w:jc w:val="left"/>
+              <w:rPr>
+                <w:i/>
+                <w:i/>
+                <w:iCs/>
+              </w:rPr>
+            </w:pPr>
+            <w:r>
+              <w:rPr/>
+            </w:r>
+          </w:p>
+        </w:tc>
+      </w:tr>
+      <w:tr>
+        <w:trPr>
+          <w:trHeight w:val="590" w:hRule="atLeast"/>
+        </w:trPr>
+        <w:tc>
+          <w:tcPr>
+            <w:tcW w:w="1470" w:type="dxa"/>
+            <w:tcBorders/>
+          </w:tcPr>
+          <w:p>
+            <w:pPr>
+              <w:pStyle w:val="Normal"/>
+              <w:widowControl w:val="false"/>
+              <w:suppressAutoHyphens w:val="true"/>
+              <w:spacing w:lineRule="auto" w:line="240" w:before="0" w:after="0"/>
+              <w:jc w:val="left"/>
+              <w:rPr>
+                <w:rFonts w:ascii="Calibri" w:hAnsi="Calibri" w:eastAsia="Calibri"/>
+                <w:kern w:val="0"/>
+              </w:rPr>
+            </w:pPr>
+            <w:r>
+              <w:rPr>
+                <w:rFonts w:eastAsia="Calibri" w:cs=""/>
+                <w:kern w:val="0"/>
+                <w:sz w:val="22"/>
+                <w:szCs w:val="22"/>
+                <w:lang w:val="en-AU" w:eastAsia="en-US" w:bidi="ar-SA"/>
+              </w:rPr>
+              <w:t>uint8_t</w:t>
+            </w:r>
+          </w:p>
+        </w:tc>
+        <w:tc>
+          <w:tcPr>
+            <w:tcW w:w="1530" w:type="dxa"/>
+            <w:tcBorders>
+              <w:right w:val="nil"/>
+            </w:tcBorders>
+          </w:tcPr>
+          <w:p>
+            <w:pPr>
+              <w:pStyle w:val="Normal"/>
+              <w:widowControl w:val="false"/>
+              <w:suppressAutoHyphens w:val="true"/>
+              <w:spacing w:lineRule="auto" w:line="240" w:before="0" w:after="0"/>
+              <w:jc w:val="left"/>
+              <w:rPr>
+                <w:rFonts w:ascii="Calibri" w:hAnsi="Calibri" w:eastAsia="Calibri"/>
+                <w:kern w:val="0"/>
+              </w:rPr>
+            </w:pPr>
+            <w:r>
+              <w:rPr>
+                <w:rFonts w:eastAsia="Calibri" w:cs=""/>
+                <w:kern w:val="0"/>
+                <w:sz w:val="22"/>
+                <w:szCs w:val="22"/>
+                <w:lang w:val="en-AU" w:eastAsia="en-US" w:bidi="ar-SA"/>
+              </w:rPr>
+              <w:t>unit8_t</w:t>
+            </w:r>
+          </w:p>
+        </w:tc>
+        <w:tc>
+          <w:tcPr>
+            <w:tcW w:w="1484" w:type="dxa"/>
+            <w:tcBorders>
+              <w:right w:val="nil"/>
+            </w:tcBorders>
+          </w:tcPr>
+          <w:p>
+            <w:pPr>
+              <w:pStyle w:val="Normal"/>
+              <w:widowControl w:val="false"/>
+              <w:suppressAutoHyphens w:val="true"/>
+              <w:spacing w:before="0" w:after="160"/>
+              <w:jc w:val="left"/>
+              <w:rPr>
+                <w:rFonts w:ascii="Calibri" w:hAnsi="Calibri" w:eastAsia="Calibri" w:cs=""/>
+                <w:kern w:val="2"/>
+                <w:sz w:val="22"/>
+                <w:szCs w:val="22"/>
+                <w:lang w:val="en-AU" w:eastAsia="en-US" w:bidi="ar-SA"/>
+              </w:rPr>
+            </w:pPr>
+            <w:r>
+              <w:rPr/>
+            </w:r>
+          </w:p>
+        </w:tc>
+        <w:tc>
+          <w:tcPr>
+            <w:tcW w:w="1531" w:type="dxa"/>
+            <w:tcBorders/>
+          </w:tcPr>
+          <w:p>
+            <w:pPr>
+              <w:pStyle w:val="Normal"/>
+              <w:widowControl w:val="false"/>
+              <w:suppressAutoHyphens w:val="true"/>
+              <w:spacing w:before="0" w:after="160"/>
+              <w:jc w:val="left"/>
+              <w:rPr>
+                <w:rFonts w:ascii="Calibri" w:hAnsi="Calibri" w:eastAsia="Calibri" w:cs=""/>
+                <w:kern w:val="2"/>
+                <w:sz w:val="22"/>
+                <w:szCs w:val="22"/>
+                <w:lang w:val="en-AU" w:eastAsia="en-US" w:bidi="ar-SA"/>
+              </w:rPr>
+            </w:pPr>
+            <w:r>
+              <w:rPr/>
+            </w:r>
+          </w:p>
+        </w:tc>
+      </w:tr>
+    </w:tbl>
     <w:p>
       <w:pPr>
         <w:pStyle w:val="Normal"/>
@@ -32003,7 +32367,7 @@
         <w:docPartGallery w:val="Page Numbers (Bottom of Page)"/>
         <w:docPartUnique w:val="true"/>
       </w:docPartObj>
-      <w:id w:val="1715498930"/>
+      <w:id w:val="424016007"/>
     </w:sdtPr>
     <w:sdtContent>
       <w:p>
@@ -32026,7 +32390,7 @@
         </w:r>
         <w:r>
           <w:rPr/>
-          <w:t>23</w:t>
+          <w:t>24</w:t>
         </w:r>
         <w:r>
           <w:rPr/>

</xml_diff>

<commit_message>
Added fields of stream pkt for fix status
</commit_message>
<xml_diff>
--- a/libs/CHIRP/docs/DRAFT Strelka Ground Station RF Protocol.docx
+++ b/libs/CHIRP/docs/DRAFT Strelka Ground Station RF Protocol.docx
@@ -14573,8 +14573,8 @@
         <w:tblLook w:val="04a0" w:noHBand="0" w:noVBand="1" w:firstColumn="1" w:lastRow="0" w:lastColumn="0" w:firstRow="1"/>
       </w:tblPr>
       <w:tblGrid>
-        <w:gridCol w:w="1298"/>
-        <w:gridCol w:w="1642"/>
+        <w:gridCol w:w="1297"/>
+        <w:gridCol w:w="1643"/>
         <w:gridCol w:w="1600"/>
       </w:tblGrid>
       <w:tr>
@@ -14583,7 +14583,7 @@
         </w:trPr>
         <w:tc>
           <w:tcPr>
-            <w:tcW w:w="1298" w:type="dxa"/>
+            <w:tcW w:w="1297" w:type="dxa"/>
             <w:tcBorders/>
           </w:tcPr>
           <w:p>
@@ -14615,7 +14615,7 @@
         </w:tc>
         <w:tc>
           <w:tcPr>
-            <w:tcW w:w="1642" w:type="dxa"/>
+            <w:tcW w:w="1643" w:type="dxa"/>
             <w:tcBorders/>
           </w:tcPr>
           <w:p>
@@ -14684,7 +14684,7 @@
         </w:trPr>
         <w:tc>
           <w:tcPr>
-            <w:tcW w:w="1298" w:type="dxa"/>
+            <w:tcW w:w="1297" w:type="dxa"/>
             <w:tcBorders/>
           </w:tcPr>
           <w:p>
@@ -14716,7 +14716,7 @@
         </w:tc>
         <w:tc>
           <w:tcPr>
-            <w:tcW w:w="1642" w:type="dxa"/>
+            <w:tcW w:w="1643" w:type="dxa"/>
             <w:tcBorders/>
           </w:tcPr>
           <w:p>
@@ -14785,7 +14785,7 @@
         </w:trPr>
         <w:tc>
           <w:tcPr>
-            <w:tcW w:w="1298" w:type="dxa"/>
+            <w:tcW w:w="1297" w:type="dxa"/>
             <w:tcBorders/>
           </w:tcPr>
           <w:p>
@@ -14817,7 +14817,7 @@
         </w:tc>
         <w:tc>
           <w:tcPr>
-            <w:tcW w:w="1642" w:type="dxa"/>
+            <w:tcW w:w="1643" w:type="dxa"/>
             <w:tcBorders/>
           </w:tcPr>
           <w:p>
@@ -14886,7 +14886,7 @@
         </w:trPr>
         <w:tc>
           <w:tcPr>
-            <w:tcW w:w="1298" w:type="dxa"/>
+            <w:tcW w:w="1297" w:type="dxa"/>
             <w:tcBorders/>
           </w:tcPr>
           <w:p>
@@ -14918,7 +14918,7 @@
         </w:tc>
         <w:tc>
           <w:tcPr>
-            <w:tcW w:w="1642" w:type="dxa"/>
+            <w:tcW w:w="1643" w:type="dxa"/>
             <w:tcBorders/>
           </w:tcPr>
           <w:p>
@@ -17273,8 +17273,8 @@
         <w:pStyle w:val="Heading2"/>
         <w:rPr/>
       </w:pPr>
-      <w:bookmarkStart w:id="38" w:name="_Toc156324462"/>
-      <w:bookmarkStart w:id="39" w:name="_Toc156327675"/>
+      <w:bookmarkStart w:id="38" w:name="_Toc156327675"/>
+      <w:bookmarkStart w:id="39" w:name="_Toc156324462"/>
       <w:r>
         <w:rPr/>
         <w:t>STREAM_PACKET_TYPE_0</w:t>
@@ -20485,6 +20485,174 @@
         </w:rPr>
       </w:pPr>
       <w:r>
+        <w:rPr/>
+      </w:r>
+    </w:p>
+    <w:tbl>
+      <w:tblPr>
+        <w:tblStyle w:val="TableGrid"/>
+        <w:tblW w:w="1360" w:type="dxa"/>
+        <w:jc w:val="left"/>
+        <w:tblInd w:w="108" w:type="dxa"/>
+        <w:tblLayout w:type="fixed"/>
+        <w:tblCellMar>
+          <w:top w:w="0" w:type="dxa"/>
+          <w:left w:w="108" w:type="dxa"/>
+          <w:bottom w:w="0" w:type="dxa"/>
+          <w:right w:w="108" w:type="dxa"/>
+        </w:tblCellMar>
+        <w:tblLook w:val="04a0" w:noHBand="0" w:noVBand="1" w:firstColumn="1" w:lastRow="0" w:lastColumn="0" w:firstRow="1"/>
+      </w:tblPr>
+      <w:tblGrid>
+        <w:gridCol w:w="1360"/>
+      </w:tblGrid>
+      <w:tr>
+        <w:trPr>
+          <w:trHeight w:val="590" w:hRule="atLeast"/>
+        </w:trPr>
+        <w:tc>
+          <w:tcPr>
+            <w:tcW w:w="1360" w:type="dxa"/>
+            <w:tcBorders/>
+          </w:tcPr>
+          <w:p>
+            <w:pPr>
+              <w:pStyle w:val="Normal"/>
+              <w:widowControl w:val="false"/>
+              <w:suppressAutoHyphens w:val="true"/>
+              <w:spacing w:lineRule="auto" w:line="240" w:before="0" w:after="0"/>
+              <w:jc w:val="left"/>
+              <w:rPr>
+                <w:rFonts w:ascii="Calibri" w:hAnsi="Calibri" w:eastAsia="Calibri"/>
+                <w:kern w:val="0"/>
+              </w:rPr>
+            </w:pPr>
+            <w:r>
+              <w:rPr>
+                <w:rFonts w:eastAsia="Calibri"/>
+                <w:kern w:val="0"/>
+                <w:sz w:val="22"/>
+              </w:rPr>
+              <w:t>GPS1 good</w:t>
+            </w:r>
+          </w:p>
+        </w:tc>
+      </w:tr>
+      <w:tr>
+        <w:trPr>
+          <w:trHeight w:val="578" w:hRule="atLeast"/>
+        </w:trPr>
+        <w:tc>
+          <w:tcPr>
+            <w:tcW w:w="1360" w:type="dxa"/>
+            <w:tcBorders/>
+          </w:tcPr>
+          <w:p>
+            <w:pPr>
+              <w:pStyle w:val="Normal"/>
+              <w:widowControl w:val="false"/>
+              <w:suppressAutoHyphens w:val="true"/>
+              <w:spacing w:lineRule="auto" w:line="240" w:before="0" w:after="0"/>
+              <w:jc w:val="left"/>
+              <w:rPr>
+                <w:rFonts w:ascii="Calibri" w:hAnsi="Calibri" w:eastAsia="Calibri"/>
+                <w:kern w:val="0"/>
+              </w:rPr>
+            </w:pPr>
+            <w:r>
+              <w:rPr>
+                <w:rFonts w:eastAsia="Calibri"/>
+                <w:kern w:val="0"/>
+                <w:sz w:val="22"/>
+              </w:rPr>
+              <w:t>1 – true, 0 - fase</w:t>
+            </w:r>
+          </w:p>
+        </w:tc>
+      </w:tr>
+      <w:tr>
+        <w:trPr>
+          <w:trHeight w:val="295" w:hRule="atLeast"/>
+        </w:trPr>
+        <w:tc>
+          <w:tcPr>
+            <w:tcW w:w="1360" w:type="dxa"/>
+            <w:tcBorders/>
+          </w:tcPr>
+          <w:p>
+            <w:pPr>
+              <w:pStyle w:val="Normal"/>
+              <w:widowControl w:val="false"/>
+              <w:suppressAutoHyphens w:val="true"/>
+              <w:spacing w:lineRule="auto" w:line="240" w:before="0" w:after="0"/>
+              <w:jc w:val="left"/>
+              <w:rPr>
+                <w:rFonts w:ascii="Calibri" w:hAnsi="Calibri" w:eastAsia="Calibri"/>
+                <w:kern w:val="0"/>
+              </w:rPr>
+            </w:pPr>
+            <w:r>
+              <w:rPr>
+                <w:rFonts w:eastAsia="Calibri"/>
+                <w:kern w:val="0"/>
+                <w:sz w:val="22"/>
+              </w:rPr>
+              <w:t>uint8</w:t>
+            </w:r>
+            <w:r>
+              <w:rPr>
+                <w:rFonts w:eastAsia="Calibri"/>
+                <w:kern w:val="0"/>
+                <w:sz w:val="22"/>
+              </w:rPr>
+              <w:t>_t</w:t>
+            </w:r>
+          </w:p>
+        </w:tc>
+      </w:tr>
+      <w:tr>
+        <w:trPr>
+          <w:trHeight w:val="590" w:hRule="atLeast"/>
+        </w:trPr>
+        <w:tc>
+          <w:tcPr>
+            <w:tcW w:w="1360" w:type="dxa"/>
+            <w:tcBorders/>
+          </w:tcPr>
+          <w:p>
+            <w:pPr>
+              <w:pStyle w:val="Normal"/>
+              <w:widowControl w:val="false"/>
+              <w:suppressAutoHyphens w:val="true"/>
+              <w:spacing w:lineRule="auto" w:line="240" w:before="0" w:after="0"/>
+              <w:jc w:val="left"/>
+              <w:rPr>
+                <w:rFonts w:ascii="Calibri" w:hAnsi="Calibri" w:eastAsia="Calibri"/>
+                <w:kern w:val="0"/>
+              </w:rPr>
+            </w:pPr>
+            <w:r>
+              <w:rPr>
+                <w:rFonts w:eastAsia="Calibri"/>
+                <w:kern w:val="0"/>
+                <w:sz w:val="22"/>
+              </w:rPr>
+              <w:t>1</w:t>
+            </w:r>
+          </w:p>
+        </w:tc>
+      </w:tr>
+    </w:tbl>
+    <w:p>
+      <w:pPr>
+        <w:pStyle w:val="Normal"/>
+        <w:rPr>
+          <w:i/>
+          <w:i/>
+          <w:iCs/>
+        </w:rPr>
+      </w:pPr>
+      <w:r>
         <w:rPr>
           <w:i/>
           <w:iCs/>
@@ -31439,7 +31607,7 @@
         <w:gridCol w:w="1470"/>
         <w:gridCol w:w="1530"/>
         <w:gridCol w:w="1484"/>
-        <w:gridCol w:w="1531"/>
+        <w:gridCol w:w="1530"/>
       </w:tblGrid>
       <w:tr>
         <w:trPr>
@@ -31528,32 +31696,44 @@
               </w:rPr>
             </w:pPr>
             <w:r>
-              <w:rPr/>
-            </w:r>
-          </w:p>
-        </w:tc>
-        <w:tc>
-          <w:tcPr>
-            <w:tcW w:w="1531" w:type="dxa"/>
-            <w:tcBorders/>
-          </w:tcPr>
-          <w:p>
-            <w:pPr>
-              <w:pStyle w:val="Normal"/>
-              <w:widowControl w:val="false"/>
-              <w:suppressAutoHyphens w:val="true"/>
-              <w:spacing w:before="0" w:after="160"/>
-              <w:jc w:val="left"/>
-              <w:rPr>
-                <w:rFonts w:ascii="Calibri" w:hAnsi="Calibri" w:eastAsia="Calibri" w:cs=""/>
-                <w:kern w:val="2"/>
-                <w:sz w:val="22"/>
-                <w:szCs w:val="22"/>
-                <w:lang w:val="en-AU" w:eastAsia="en-US" w:bidi="ar-SA"/>
-              </w:rPr>
-            </w:pPr>
-            <w:r>
-              <w:rPr/>
+              <w:rPr>
+                <w:rFonts w:eastAsia="Calibri" w:cs=""/>
+                <w:kern w:val="2"/>
+                <w:sz w:val="22"/>
+                <w:szCs w:val="22"/>
+                <w:lang w:val="en-AU" w:eastAsia="en-US" w:bidi="ar-SA"/>
+              </w:rPr>
+            </w:r>
+          </w:p>
+        </w:tc>
+        <w:tc>
+          <w:tcPr>
+            <w:tcW w:w="1530" w:type="dxa"/>
+            <w:tcBorders/>
+          </w:tcPr>
+          <w:p>
+            <w:pPr>
+              <w:pStyle w:val="Normal"/>
+              <w:widowControl w:val="false"/>
+              <w:suppressAutoHyphens w:val="true"/>
+              <w:spacing w:before="0" w:after="160"/>
+              <w:jc w:val="left"/>
+              <w:rPr>
+                <w:rFonts w:ascii="Calibri" w:hAnsi="Calibri" w:eastAsia="Calibri" w:cs=""/>
+                <w:kern w:val="2"/>
+                <w:sz w:val="22"/>
+                <w:szCs w:val="22"/>
+                <w:lang w:val="en-AU" w:eastAsia="en-US" w:bidi="ar-SA"/>
+              </w:rPr>
+            </w:pPr>
+            <w:r>
+              <w:rPr>
+                <w:rFonts w:eastAsia="Calibri" w:cs=""/>
+                <w:kern w:val="2"/>
+                <w:sz w:val="22"/>
+                <w:szCs w:val="22"/>
+                <w:lang w:val="en-AU" w:eastAsia="en-US" w:bidi="ar-SA"/>
+              </w:rPr>
             </w:r>
           </w:p>
         </w:tc>
@@ -31674,13 +31854,17 @@
               </w:rPr>
             </w:pPr>
             <w:r>
-              <w:rPr/>
-            </w:r>
-          </w:p>
-        </w:tc>
-        <w:tc>
-          <w:tcPr>
-            <w:tcW w:w="1531" w:type="dxa"/>
+              <w:rPr>
+                <w:i/>
+                <w:iCs/>
+                <w:sz w:val="22"/>
+              </w:rPr>
+            </w:r>
+          </w:p>
+        </w:tc>
+        <w:tc>
+          <w:tcPr>
+            <w:tcW w:w="1530" w:type="dxa"/>
             <w:tcBorders/>
           </w:tcPr>
           <w:p>
@@ -31697,7 +31881,11 @@
               </w:rPr>
             </w:pPr>
             <w:r>
-              <w:rPr/>
+              <w:rPr>
+                <w:i/>
+                <w:iCs/>
+                <w:sz w:val="22"/>
+              </w:rPr>
             </w:r>
           </w:p>
         </w:tc>
@@ -31789,32 +31977,44 @@
               </w:rPr>
             </w:pPr>
             <w:r>
-              <w:rPr/>
-            </w:r>
-          </w:p>
-        </w:tc>
-        <w:tc>
-          <w:tcPr>
-            <w:tcW w:w="1531" w:type="dxa"/>
-            <w:tcBorders/>
-          </w:tcPr>
-          <w:p>
-            <w:pPr>
-              <w:pStyle w:val="Normal"/>
-              <w:widowControl w:val="false"/>
-              <w:suppressAutoHyphens w:val="true"/>
-              <w:spacing w:before="0" w:after="160"/>
-              <w:jc w:val="left"/>
-              <w:rPr>
-                <w:rFonts w:ascii="Calibri" w:hAnsi="Calibri" w:eastAsia="Calibri" w:cs=""/>
-                <w:kern w:val="2"/>
-                <w:sz w:val="22"/>
-                <w:szCs w:val="22"/>
-                <w:lang w:val="en-AU" w:eastAsia="en-US" w:bidi="ar-SA"/>
-              </w:rPr>
-            </w:pPr>
-            <w:r>
-              <w:rPr/>
+              <w:rPr>
+                <w:rFonts w:eastAsia="Calibri" w:cs=""/>
+                <w:kern w:val="2"/>
+                <w:sz w:val="22"/>
+                <w:szCs w:val="22"/>
+                <w:lang w:val="en-AU" w:eastAsia="en-US" w:bidi="ar-SA"/>
+              </w:rPr>
+            </w:r>
+          </w:p>
+        </w:tc>
+        <w:tc>
+          <w:tcPr>
+            <w:tcW w:w="1530" w:type="dxa"/>
+            <w:tcBorders/>
+          </w:tcPr>
+          <w:p>
+            <w:pPr>
+              <w:pStyle w:val="Normal"/>
+              <w:widowControl w:val="false"/>
+              <w:suppressAutoHyphens w:val="true"/>
+              <w:spacing w:before="0" w:after="160"/>
+              <w:jc w:val="left"/>
+              <w:rPr>
+                <w:rFonts w:ascii="Calibri" w:hAnsi="Calibri" w:eastAsia="Calibri" w:cs=""/>
+                <w:kern w:val="2"/>
+                <w:sz w:val="22"/>
+                <w:szCs w:val="22"/>
+                <w:lang w:val="en-AU" w:eastAsia="en-US" w:bidi="ar-SA"/>
+              </w:rPr>
+            </w:pPr>
+            <w:r>
+              <w:rPr>
+                <w:rFonts w:eastAsia="Calibri" w:cs=""/>
+                <w:kern w:val="2"/>
+                <w:sz w:val="22"/>
+                <w:szCs w:val="22"/>
+                <w:lang w:val="en-AU" w:eastAsia="en-US" w:bidi="ar-SA"/>
+              </w:rPr>
             </w:r>
           </w:p>
         </w:tc>
@@ -32367,7 +32567,7 @@
         <w:docPartGallery w:val="Page Numbers (Bottom of Page)"/>
         <w:docPartUnique w:val="true"/>
       </w:docPartObj>
-      <w:id w:val="424016007"/>
+      <w:id w:val="100069046"/>
     </w:sdtPr>
     <w:sdtContent>
       <w:p>
@@ -32390,7 +32590,7 @@
         </w:r>
         <w:r>
           <w:rPr/>
-          <w:t>24</w:t>
+          <w:t>14</w:t>
         </w:r>
         <w:r>
           <w:rPr/>

</xml_diff>

<commit_message>
Added internal state machine logging, untested
</commit_message>
<xml_diff>
--- a/libs/CHIRP/docs/DRAFT Strelka Ground Station RF Protocol.docx
+++ b/libs/CHIRP/docs/DRAFT Strelka Ground Station RF Protocol.docx
@@ -20485,174 +20485,6 @@
         </w:rPr>
       </w:pPr>
       <w:r>
-        <w:rPr/>
-      </w:r>
-    </w:p>
-    <w:tbl>
-      <w:tblPr>
-        <w:tblStyle w:val="TableGrid"/>
-        <w:tblW w:w="1360" w:type="dxa"/>
-        <w:jc w:val="left"/>
-        <w:tblInd w:w="108" w:type="dxa"/>
-        <w:tblLayout w:type="fixed"/>
-        <w:tblCellMar>
-          <w:top w:w="0" w:type="dxa"/>
-          <w:left w:w="108" w:type="dxa"/>
-          <w:bottom w:w="0" w:type="dxa"/>
-          <w:right w:w="108" w:type="dxa"/>
-        </w:tblCellMar>
-        <w:tblLook w:val="04a0" w:noHBand="0" w:noVBand="1" w:firstColumn="1" w:lastRow="0" w:lastColumn="0" w:firstRow="1"/>
-      </w:tblPr>
-      <w:tblGrid>
-        <w:gridCol w:w="1360"/>
-      </w:tblGrid>
-      <w:tr>
-        <w:trPr>
-          <w:trHeight w:val="590" w:hRule="atLeast"/>
-        </w:trPr>
-        <w:tc>
-          <w:tcPr>
-            <w:tcW w:w="1360" w:type="dxa"/>
-            <w:tcBorders/>
-          </w:tcPr>
-          <w:p>
-            <w:pPr>
-              <w:pStyle w:val="Normal"/>
-              <w:widowControl w:val="false"/>
-              <w:suppressAutoHyphens w:val="true"/>
-              <w:spacing w:lineRule="auto" w:line="240" w:before="0" w:after="0"/>
-              <w:jc w:val="left"/>
-              <w:rPr>
-                <w:rFonts w:ascii="Calibri" w:hAnsi="Calibri" w:eastAsia="Calibri"/>
-                <w:kern w:val="0"/>
-              </w:rPr>
-            </w:pPr>
-            <w:r>
-              <w:rPr>
-                <w:rFonts w:eastAsia="Calibri"/>
-                <w:kern w:val="0"/>
-                <w:sz w:val="22"/>
-              </w:rPr>
-              <w:t>GPS1 good</w:t>
-            </w:r>
-          </w:p>
-        </w:tc>
-      </w:tr>
-      <w:tr>
-        <w:trPr>
-          <w:trHeight w:val="578" w:hRule="atLeast"/>
-        </w:trPr>
-        <w:tc>
-          <w:tcPr>
-            <w:tcW w:w="1360" w:type="dxa"/>
-            <w:tcBorders/>
-          </w:tcPr>
-          <w:p>
-            <w:pPr>
-              <w:pStyle w:val="Normal"/>
-              <w:widowControl w:val="false"/>
-              <w:suppressAutoHyphens w:val="true"/>
-              <w:spacing w:lineRule="auto" w:line="240" w:before="0" w:after="0"/>
-              <w:jc w:val="left"/>
-              <w:rPr>
-                <w:rFonts w:ascii="Calibri" w:hAnsi="Calibri" w:eastAsia="Calibri"/>
-                <w:kern w:val="0"/>
-              </w:rPr>
-            </w:pPr>
-            <w:r>
-              <w:rPr>
-                <w:rFonts w:eastAsia="Calibri"/>
-                <w:kern w:val="0"/>
-                <w:sz w:val="22"/>
-              </w:rPr>
-              <w:t>1 – true, 0 - fase</w:t>
-            </w:r>
-          </w:p>
-        </w:tc>
-      </w:tr>
-      <w:tr>
-        <w:trPr>
-          <w:trHeight w:val="295" w:hRule="atLeast"/>
-        </w:trPr>
-        <w:tc>
-          <w:tcPr>
-            <w:tcW w:w="1360" w:type="dxa"/>
-            <w:tcBorders/>
-          </w:tcPr>
-          <w:p>
-            <w:pPr>
-              <w:pStyle w:val="Normal"/>
-              <w:widowControl w:val="false"/>
-              <w:suppressAutoHyphens w:val="true"/>
-              <w:spacing w:lineRule="auto" w:line="240" w:before="0" w:after="0"/>
-              <w:jc w:val="left"/>
-              <w:rPr>
-                <w:rFonts w:ascii="Calibri" w:hAnsi="Calibri" w:eastAsia="Calibri"/>
-                <w:kern w:val="0"/>
-              </w:rPr>
-            </w:pPr>
-            <w:r>
-              <w:rPr>
-                <w:rFonts w:eastAsia="Calibri"/>
-                <w:kern w:val="0"/>
-                <w:sz w:val="22"/>
-              </w:rPr>
-              <w:t>uint8</w:t>
-            </w:r>
-            <w:r>
-              <w:rPr>
-                <w:rFonts w:eastAsia="Calibri"/>
-                <w:kern w:val="0"/>
-                <w:sz w:val="22"/>
-              </w:rPr>
-              <w:t>_t</w:t>
-            </w:r>
-          </w:p>
-        </w:tc>
-      </w:tr>
-      <w:tr>
-        <w:trPr>
-          <w:trHeight w:val="590" w:hRule="atLeast"/>
-        </w:trPr>
-        <w:tc>
-          <w:tcPr>
-            <w:tcW w:w="1360" w:type="dxa"/>
-            <w:tcBorders/>
-          </w:tcPr>
-          <w:p>
-            <w:pPr>
-              <w:pStyle w:val="Normal"/>
-              <w:widowControl w:val="false"/>
-              <w:suppressAutoHyphens w:val="true"/>
-              <w:spacing w:lineRule="auto" w:line="240" w:before="0" w:after="0"/>
-              <w:jc w:val="left"/>
-              <w:rPr>
-                <w:rFonts w:ascii="Calibri" w:hAnsi="Calibri" w:eastAsia="Calibri"/>
-                <w:kern w:val="0"/>
-              </w:rPr>
-            </w:pPr>
-            <w:r>
-              <w:rPr>
-                <w:rFonts w:eastAsia="Calibri"/>
-                <w:kern w:val="0"/>
-                <w:sz w:val="22"/>
-              </w:rPr>
-              <w:t>1</w:t>
-            </w:r>
-          </w:p>
-        </w:tc>
-      </w:tr>
-    </w:tbl>
-    <w:p>
-      <w:pPr>
-        <w:pStyle w:val="Normal"/>
-        <w:rPr>
-          <w:i/>
-          <w:i/>
-          <w:iCs/>
-        </w:rPr>
-      </w:pPr>
-      <w:r>
         <w:rPr>
           <w:i/>
           <w:iCs/>
@@ -32545,6 +32377,119 @@
         <w:t>Identifier: 0x003C</w:t>
       </w:r>
     </w:p>
+    <w:p>
+      <w:pPr>
+        <w:pStyle w:val="Normal"/>
+        <w:widowControl/>
+        <w:suppressAutoHyphens w:val="true"/>
+        <w:bidi w:val="0"/>
+        <w:spacing w:lineRule="auto" w:line="259" w:before="0" w:after="160"/>
+        <w:jc w:val="left"/>
+        <w:rPr>
+          <w:i/>
+          <w:i/>
+          <w:iCs/>
+        </w:rPr>
+      </w:pPr>
+      <w:r>
+        <w:rPr/>
+      </w:r>
+    </w:p>
+    <w:p>
+      <w:pPr>
+        <w:pStyle w:val="Normal"/>
+        <w:rPr>
+          <w:rFonts w:ascii="Calibri Light" w:hAnsi="Calibri Light" w:eastAsia="" w:cs="" w:asciiTheme="majorHAnsi" w:cstheme="majorBidi" w:eastAsiaTheme="majorEastAsia" w:hAnsiTheme="majorHAnsi"/>
+          <w:color w:val="2F5496" w:themeColor="accent1" w:themeShade="bf"/>
+          <w:sz w:val="26"/>
+          <w:szCs w:val="26"/>
+        </w:rPr>
+      </w:pPr>
+      <w:r>
+        <w:rPr>
+          <w:rFonts w:eastAsia="" w:cs="" w:ascii="Calibri Light" w:hAnsi="Calibri Light" w:asciiTheme="majorHAnsi" w:cstheme="majorBidi" w:eastAsiaTheme="majorEastAsia" w:hAnsiTheme="majorHAnsi"/>
+          <w:color w:val="2F5496" w:themeColor="accent1" w:themeShade="bf"/>
+          <w:sz w:val="26"/>
+          <w:szCs w:val="26"/>
+        </w:rPr>
+        <w:t>SYSTEM_</w:t>
+      </w:r>
+      <w:r>
+        <w:rPr>
+          <w:rFonts w:eastAsia="" w:cs="" w:ascii="Calibri Light" w:hAnsi="Calibri Light" w:asciiTheme="majorHAnsi" w:cstheme="majorBidi" w:eastAsiaTheme="majorEastAsia" w:hAnsiTheme="majorHAnsi"/>
+          <w:color w:val="2F5496" w:themeColor="accent1" w:themeShade="bf"/>
+          <w:sz w:val="26"/>
+          <w:szCs w:val="26"/>
+        </w:rPr>
+        <w:t>REBOOT_REQ</w:t>
+      </w:r>
+    </w:p>
+    <w:p>
+      <w:pPr>
+        <w:pStyle w:val="Normal"/>
+        <w:widowControl/>
+        <w:suppressAutoHyphens w:val="true"/>
+        <w:bidi w:val="0"/>
+        <w:spacing w:lineRule="auto" w:line="259" w:before="0" w:after="160"/>
+        <w:jc w:val="left"/>
+        <w:rPr/>
+      </w:pPr>
+      <w:r>
+        <w:rPr/>
+        <w:t xml:space="preserve">Request </w:t>
+      </w:r>
+      <w:r>
+        <w:rPr/>
+        <w:t>to reboot system.</w:t>
+      </w:r>
+    </w:p>
+    <w:p>
+      <w:pPr>
+        <w:pStyle w:val="Normal"/>
+        <w:widowControl/>
+        <w:suppressAutoHyphens w:val="true"/>
+        <w:bidi w:val="0"/>
+        <w:spacing w:lineRule="auto" w:line="259" w:before="0" w:after="160"/>
+        <w:jc w:val="left"/>
+        <w:rPr>
+          <w:i/>
+          <w:i/>
+          <w:iCs/>
+        </w:rPr>
+      </w:pPr>
+      <w:r>
+        <w:rPr>
+          <w:i/>
+          <w:iCs/>
+        </w:rPr>
+        <w:t>Identifier: 0x003</w:t>
+      </w:r>
+      <w:r>
+        <w:rPr>
+          <w:i/>
+          <w:iCs/>
+        </w:rPr>
+        <w:t>D</w:t>
+      </w:r>
+    </w:p>
+    <w:p>
+      <w:pPr>
+        <w:pStyle w:val="Normal"/>
+        <w:widowControl/>
+        <w:suppressAutoHyphens w:val="true"/>
+        <w:bidi w:val="0"/>
+        <w:spacing w:lineRule="auto" w:line="259" w:before="0" w:after="160"/>
+        <w:jc w:val="left"/>
+        <w:rPr>
+          <w:i/>
+          <w:i/>
+          <w:iCs/>
+        </w:rPr>
+      </w:pPr>
+      <w:r>
+        <w:rPr/>
+      </w:r>
+    </w:p>
     <w:sectPr>
       <w:footerReference w:type="default" r:id="rId2"/>
       <w:type w:val="nextPage"/>
@@ -32567,7 +32512,7 @@
         <w:docPartGallery w:val="Page Numbers (Bottom of Page)"/>
         <w:docPartUnique w:val="true"/>
       </w:docPartObj>
-      <w:id w:val="100069046"/>
+      <w:id w:val="942089402"/>
     </w:sdtPr>
     <w:sdtContent>
       <w:p>
@@ -32590,7 +32535,7 @@
         </w:r>
         <w:r>
           <w:rPr/>
-          <w:t>14</w:t>
+          <w:t>21</w:t>
         </w:r>
         <w:r>
           <w:rPr/>

</xml_diff>